<commit_message>
Customer and Company Roles
</commit_message>
<xml_diff>
--- a/qtda.docx
+++ b/qtda.docx
@@ -9235,14 +9235,12 @@
         </w:rPr>
         <w:t xml:space="preserve"> web.</w:t>
       </w:r>
-      <w:bookmarkStart w:id="4" w:name="_GoBack"/>
-      <w:bookmarkEnd w:id="4"/>
     </w:p>
     <w:p>
       <w:pPr>
         <w:pStyle w:val="Heading2"/>
       </w:pPr>
-      <w:bookmarkStart w:id="5" w:name="_Toc533334839"/>
+      <w:bookmarkStart w:id="4" w:name="_Toc533334839"/>
       <w:proofErr w:type="spellStart"/>
       <w:r>
         <w:t>Phân</w:t>
@@ -9327,407 +9325,1389 @@
       <w:r>
         <w:t>hàng</w:t>
       </w:r>
-      <w:bookmarkEnd w:id="5"/>
+      <w:bookmarkEnd w:id="4"/>
       <w:proofErr w:type="spellEnd"/>
     </w:p>
     <w:p>
       <w:pPr>
         <w:rPr>
-          <w:sz w:val="24"/>
-          <w:szCs w:val="24"/>
-        </w:rPr>
-      </w:pPr>
-    </w:p>
-    <w:p/>
-    <w:p/>
-    <w:p>
-      <w:pPr>
-        <w:pStyle w:val="Heading1"/>
-      </w:pPr>
-      <w:bookmarkStart w:id="6" w:name="_Toc533334840"/>
-      <w:proofErr w:type="spellStart"/>
-      <w:r>
-        <w:lastRenderedPageBreak/>
-        <w:t>Khảo</w:t>
-      </w:r>
-      <w:proofErr w:type="spellEnd"/>
-      <w:r>
-        <w:t xml:space="preserve"> </w:t>
-      </w:r>
-      <w:proofErr w:type="spellStart"/>
-      <w:r>
-        <w:t>sát</w:t>
-      </w:r>
-      <w:proofErr w:type="spellEnd"/>
-      <w:r>
-        <w:t xml:space="preserve"> </w:t>
-      </w:r>
-      <w:proofErr w:type="spellStart"/>
-      <w:r>
-        <w:t>dự</w:t>
-      </w:r>
-      <w:proofErr w:type="spellEnd"/>
-      <w:r>
-        <w:t xml:space="preserve"> </w:t>
-      </w:r>
-      <w:proofErr w:type="spellStart"/>
-      <w:r>
-        <w:t>án</w:t>
-      </w:r>
-      <w:bookmarkEnd w:id="6"/>
-      <w:proofErr w:type="spellEnd"/>
+          <w:b/>
+          <w:sz w:val="24"/>
+          <w:szCs w:val="24"/>
+          <w:u w:val="single"/>
+        </w:rPr>
+      </w:pPr>
+      <w:proofErr w:type="spellStart"/>
+      <w:r>
+        <w:rPr>
+          <w:b/>
+          <w:sz w:val="24"/>
+          <w:szCs w:val="24"/>
+          <w:u w:val="single"/>
+        </w:rPr>
+        <w:t>Khách</w:t>
+      </w:r>
+      <w:proofErr w:type="spellEnd"/>
+      <w:r>
+        <w:rPr>
+          <w:b/>
+          <w:sz w:val="24"/>
+          <w:szCs w:val="24"/>
+          <w:u w:val="single"/>
+        </w:rPr>
+        <w:t xml:space="preserve"> </w:t>
+      </w:r>
+      <w:proofErr w:type="spellStart"/>
+      <w:r>
+        <w:rPr>
+          <w:b/>
+          <w:sz w:val="24"/>
+          <w:szCs w:val="24"/>
+          <w:u w:val="single"/>
+        </w:rPr>
+        <w:t>hàng</w:t>
+      </w:r>
+      <w:proofErr w:type="spellEnd"/>
+      <w:r>
+        <w:rPr>
+          <w:b/>
+          <w:sz w:val="24"/>
+          <w:szCs w:val="24"/>
+          <w:u w:val="single"/>
+        </w:rPr>
+        <w:t>:</w:t>
+      </w:r>
     </w:p>
     <w:p>
       <w:pPr>
-        <w:pStyle w:val="Heading2"/>
-      </w:pPr>
-      <w:bookmarkStart w:id="7" w:name="_Toc533334841"/>
-      <w:proofErr w:type="spellStart"/>
-      <w:r>
-        <w:t>Yêu</w:t>
-      </w:r>
-      <w:proofErr w:type="spellEnd"/>
-      <w:r>
-        <w:t xml:space="preserve"> </w:t>
-      </w:r>
-      <w:proofErr w:type="spellStart"/>
-      <w:r>
-        <w:t>cầu</w:t>
-      </w:r>
-      <w:proofErr w:type="spellEnd"/>
-      <w:r>
-        <w:t xml:space="preserve"> </w:t>
-      </w:r>
-      <w:proofErr w:type="spellStart"/>
-      <w:r>
-        <w:t>khách</w:t>
-      </w:r>
-      <w:proofErr w:type="spellEnd"/>
-      <w:r>
-        <w:t xml:space="preserve"> </w:t>
-      </w:r>
-      <w:proofErr w:type="spellStart"/>
-      <w:r>
-        <w:t>hàng</w:t>
-      </w:r>
-      <w:bookmarkEnd w:id="7"/>
+        <w:rPr>
+          <w:sz w:val="24"/>
+          <w:szCs w:val="24"/>
+        </w:rPr>
+      </w:pPr>
+      <w:proofErr w:type="spellStart"/>
+      <w:r>
+        <w:rPr>
+          <w:b/>
+          <w:sz w:val="24"/>
+          <w:szCs w:val="24"/>
+        </w:rPr>
+        <w:t>Công</w:t>
+      </w:r>
+      <w:proofErr w:type="spellEnd"/>
+      <w:r>
+        <w:rPr>
+          <w:b/>
+          <w:sz w:val="24"/>
+          <w:szCs w:val="24"/>
+        </w:rPr>
+        <w:t xml:space="preserve"> ty</w:t>
+      </w:r>
+      <w:r>
+        <w:rPr>
+          <w:sz w:val="24"/>
+          <w:szCs w:val="24"/>
+        </w:rPr>
+        <w:t xml:space="preserve">: </w:t>
+      </w:r>
+      <w:proofErr w:type="spellStart"/>
+      <w:r>
+        <w:rPr>
+          <w:sz w:val="24"/>
+          <w:szCs w:val="24"/>
+        </w:rPr>
+        <w:t>LoveHustBK</w:t>
+      </w:r>
       <w:proofErr w:type="spellEnd"/>
     </w:p>
     <w:p>
       <w:pPr>
-        <w:pStyle w:val="Heading2"/>
-      </w:pPr>
-      <w:bookmarkStart w:id="8" w:name="_Toc533334842"/>
-      <w:proofErr w:type="spellStart"/>
-      <w:r>
-        <w:t>Mô</w:t>
-      </w:r>
-      <w:proofErr w:type="spellEnd"/>
-      <w:r>
-        <w:t xml:space="preserve"> </w:t>
-      </w:r>
-      <w:proofErr w:type="spellStart"/>
-      <w:r>
-        <w:t>hình</w:t>
-      </w:r>
-      <w:proofErr w:type="spellEnd"/>
-      <w:r>
-        <w:t xml:space="preserve"> </w:t>
-      </w:r>
-      <w:proofErr w:type="spellStart"/>
-      <w:r>
-        <w:t>hoạt</w:t>
-      </w:r>
-      <w:proofErr w:type="spellEnd"/>
-      <w:r>
-        <w:t xml:space="preserve"> </w:t>
-      </w:r>
-      <w:proofErr w:type="spellStart"/>
-      <w:r>
-        <w:t>động</w:t>
-      </w:r>
-      <w:proofErr w:type="spellEnd"/>
-      <w:r>
-        <w:t xml:space="preserve"> </w:t>
-      </w:r>
-      <w:proofErr w:type="spellStart"/>
-      <w:r>
-        <w:t>hiện</w:t>
-      </w:r>
-      <w:proofErr w:type="spellEnd"/>
-      <w:r>
-        <w:t xml:space="preserve"> </w:t>
-      </w:r>
-      <w:proofErr w:type="spellStart"/>
-      <w:r>
-        <w:t>thời</w:t>
-      </w:r>
-      <w:proofErr w:type="spellEnd"/>
-      <w:r>
-        <w:t xml:space="preserve"> – </w:t>
-      </w:r>
-      <w:proofErr w:type="spellStart"/>
-      <w:r>
-        <w:t>nghiệp</w:t>
-      </w:r>
-      <w:proofErr w:type="spellEnd"/>
-      <w:r>
-        <w:t xml:space="preserve"> </w:t>
-      </w:r>
-      <w:proofErr w:type="spellStart"/>
-      <w:r>
-        <w:t>vụ</w:t>
-      </w:r>
-      <w:bookmarkEnd w:id="8"/>
+        <w:rPr>
+          <w:sz w:val="24"/>
+          <w:szCs w:val="24"/>
+        </w:rPr>
+      </w:pPr>
+      <w:proofErr w:type="spellStart"/>
+      <w:r>
+        <w:rPr>
+          <w:b/>
+          <w:sz w:val="24"/>
+          <w:szCs w:val="24"/>
+        </w:rPr>
+        <w:t>Địa</w:t>
+      </w:r>
+      <w:proofErr w:type="spellEnd"/>
+      <w:r>
+        <w:rPr>
+          <w:b/>
+          <w:sz w:val="24"/>
+          <w:szCs w:val="24"/>
+        </w:rPr>
+        <w:t xml:space="preserve"> </w:t>
+      </w:r>
+      <w:proofErr w:type="spellStart"/>
+      <w:r>
+        <w:rPr>
+          <w:b/>
+          <w:sz w:val="24"/>
+          <w:szCs w:val="24"/>
+        </w:rPr>
+        <w:t>chỉ</w:t>
+      </w:r>
+      <w:proofErr w:type="spellEnd"/>
+      <w:r>
+        <w:rPr>
+          <w:sz w:val="24"/>
+          <w:szCs w:val="24"/>
+        </w:rPr>
+        <w:t xml:space="preserve">: </w:t>
+      </w:r>
+      <w:proofErr w:type="spellStart"/>
+      <w:r>
+        <w:rPr>
+          <w:sz w:val="24"/>
+          <w:szCs w:val="24"/>
+        </w:rPr>
+        <w:t>số</w:t>
+      </w:r>
+      <w:proofErr w:type="spellEnd"/>
+      <w:r>
+        <w:rPr>
+          <w:sz w:val="24"/>
+          <w:szCs w:val="24"/>
+        </w:rPr>
+        <w:t xml:space="preserve"> 139 </w:t>
+      </w:r>
+      <w:proofErr w:type="spellStart"/>
+      <w:r>
+        <w:rPr>
+          <w:sz w:val="24"/>
+          <w:szCs w:val="24"/>
+        </w:rPr>
+        <w:t>Tân</w:t>
+      </w:r>
+      <w:proofErr w:type="spellEnd"/>
+      <w:r>
+        <w:rPr>
+          <w:sz w:val="24"/>
+          <w:szCs w:val="24"/>
+        </w:rPr>
+        <w:t xml:space="preserve"> Mai – </w:t>
+      </w:r>
+      <w:proofErr w:type="spellStart"/>
+      <w:r>
+        <w:rPr>
+          <w:sz w:val="24"/>
+          <w:szCs w:val="24"/>
+        </w:rPr>
+        <w:t>Hoàng</w:t>
+      </w:r>
+      <w:proofErr w:type="spellEnd"/>
+      <w:r>
+        <w:rPr>
+          <w:sz w:val="24"/>
+          <w:szCs w:val="24"/>
+        </w:rPr>
+        <w:t xml:space="preserve"> Mai – </w:t>
+      </w:r>
+      <w:proofErr w:type="spellStart"/>
+      <w:r>
+        <w:rPr>
+          <w:sz w:val="24"/>
+          <w:szCs w:val="24"/>
+        </w:rPr>
+        <w:t>Hà</w:t>
+      </w:r>
+      <w:proofErr w:type="spellEnd"/>
+      <w:r>
+        <w:rPr>
+          <w:sz w:val="24"/>
+          <w:szCs w:val="24"/>
+        </w:rPr>
+        <w:t xml:space="preserve"> </w:t>
+      </w:r>
+      <w:proofErr w:type="spellStart"/>
+      <w:r>
+        <w:rPr>
+          <w:sz w:val="24"/>
+          <w:szCs w:val="24"/>
+        </w:rPr>
+        <w:t>Nội</w:t>
+      </w:r>
       <w:proofErr w:type="spellEnd"/>
     </w:p>
     <w:p>
       <w:pPr>
-        <w:pStyle w:val="Heading2"/>
-      </w:pPr>
-      <w:bookmarkStart w:id="9" w:name="_Toc533334843"/>
-      <w:proofErr w:type="spellStart"/>
-      <w:r>
-        <w:t>Mô</w:t>
-      </w:r>
-      <w:proofErr w:type="spellEnd"/>
-      <w:r>
-        <w:t xml:space="preserve"> </w:t>
-      </w:r>
-      <w:proofErr w:type="spellStart"/>
-      <w:r>
-        <w:t>hình</w:t>
-      </w:r>
-      <w:proofErr w:type="spellEnd"/>
-      <w:r>
-        <w:t xml:space="preserve"> </w:t>
-      </w:r>
-      <w:proofErr w:type="spellStart"/>
-      <w:r>
-        <w:t>hoạt</w:t>
-      </w:r>
-      <w:proofErr w:type="spellEnd"/>
-      <w:r>
-        <w:t xml:space="preserve"> </w:t>
-      </w:r>
-      <w:proofErr w:type="spellStart"/>
-      <w:r>
-        <w:t>động</w:t>
-      </w:r>
-      <w:proofErr w:type="spellEnd"/>
-      <w:r>
-        <w:t xml:space="preserve"> </w:t>
-      </w:r>
-      <w:proofErr w:type="spellStart"/>
-      <w:r>
-        <w:t>dự</w:t>
-      </w:r>
-      <w:proofErr w:type="spellEnd"/>
-      <w:r>
-        <w:t xml:space="preserve"> </w:t>
-      </w:r>
-      <w:proofErr w:type="spellStart"/>
-      <w:r>
-        <w:t>kiến</w:t>
-      </w:r>
-      <w:proofErr w:type="spellEnd"/>
-      <w:r>
-        <w:t xml:space="preserve"> </w:t>
-      </w:r>
-      <w:proofErr w:type="spellStart"/>
-      <w:r>
-        <w:t>sau</w:t>
-      </w:r>
-      <w:proofErr w:type="spellEnd"/>
-      <w:r>
-        <w:t xml:space="preserve"> </w:t>
-      </w:r>
-      <w:proofErr w:type="spellStart"/>
-      <w:r>
-        <w:t>khi</w:t>
-      </w:r>
-      <w:proofErr w:type="spellEnd"/>
-      <w:r>
-        <w:t xml:space="preserve"> </w:t>
-      </w:r>
-      <w:proofErr w:type="spellStart"/>
-      <w:r>
-        <w:t>áp</w:t>
-      </w:r>
-      <w:proofErr w:type="spellEnd"/>
-      <w:r>
-        <w:t xml:space="preserve"> </w:t>
-      </w:r>
-      <w:proofErr w:type="spellStart"/>
-      <w:r>
-        <w:t>dụng</w:t>
-      </w:r>
-      <w:proofErr w:type="spellEnd"/>
-      <w:r>
-        <w:t xml:space="preserve"> </w:t>
-      </w:r>
-      <w:proofErr w:type="spellStart"/>
-      <w:r>
-        <w:t>sản</w:t>
-      </w:r>
-      <w:proofErr w:type="spellEnd"/>
-      <w:r>
-        <w:t xml:space="preserve"> </w:t>
-      </w:r>
-      <w:proofErr w:type="spellStart"/>
-      <w:r>
-        <w:t>phẩm</w:t>
-      </w:r>
-      <w:proofErr w:type="spellEnd"/>
-      <w:r>
-        <w:t xml:space="preserve"> </w:t>
-      </w:r>
-      <w:proofErr w:type="spellStart"/>
-      <w:r>
-        <w:t>mới</w:t>
-      </w:r>
-      <w:bookmarkEnd w:id="9"/>
-      <w:proofErr w:type="spellEnd"/>
+        <w:rPr>
+          <w:sz w:val="24"/>
+          <w:szCs w:val="24"/>
+        </w:rPr>
+      </w:pPr>
+      <w:r>
+        <w:rPr>
+          <w:b/>
+          <w:sz w:val="24"/>
+          <w:szCs w:val="24"/>
+        </w:rPr>
+        <w:lastRenderedPageBreak/>
+        <w:t>Mail</w:t>
+      </w:r>
+      <w:r>
+        <w:rPr>
+          <w:sz w:val="24"/>
+          <w:szCs w:val="24"/>
+        </w:rPr>
+        <w:t xml:space="preserve">: </w:t>
+      </w:r>
+      <w:r>
+        <w:rPr>
+          <w:rStyle w:val="Hyperlink"/>
+          <w:sz w:val="24"/>
+          <w:szCs w:val="24"/>
+        </w:rPr>
+        <w:t>makecolorconfirm@gmail.com</w:t>
+      </w:r>
     </w:p>
     <w:p>
       <w:pPr>
-        <w:pStyle w:val="Heading2"/>
-      </w:pPr>
-      <w:bookmarkStart w:id="10" w:name="_Toc533334844"/>
-      <w:proofErr w:type="spellStart"/>
-      <w:r>
-        <w:t>Phân</w:t>
-      </w:r>
-      <w:proofErr w:type="spellEnd"/>
-      <w:r>
-        <w:t xml:space="preserve"> </w:t>
-      </w:r>
-      <w:proofErr w:type="spellStart"/>
-      <w:r>
-        <w:t>tích</w:t>
-      </w:r>
-      <w:proofErr w:type="spellEnd"/>
-      <w:r>
-        <w:t xml:space="preserve"> </w:t>
-      </w:r>
-      <w:proofErr w:type="spellStart"/>
-      <w:r>
-        <w:t>ưu</w:t>
-      </w:r>
-      <w:proofErr w:type="spellEnd"/>
-      <w:r>
-        <w:t xml:space="preserve"> </w:t>
-      </w:r>
-      <w:proofErr w:type="spellStart"/>
-      <w:r>
-        <w:t>điểm</w:t>
-      </w:r>
-      <w:proofErr w:type="spellEnd"/>
-      <w:r>
-        <w:t>/</w:t>
-      </w:r>
-      <w:proofErr w:type="spellStart"/>
-      <w:r>
-        <w:t>nhược</w:t>
-      </w:r>
-      <w:proofErr w:type="spellEnd"/>
-      <w:r>
-        <w:t xml:space="preserve"> </w:t>
-      </w:r>
-      <w:proofErr w:type="spellStart"/>
-      <w:r>
-        <w:t>điểm</w:t>
-      </w:r>
-      <w:proofErr w:type="spellEnd"/>
-      <w:r>
-        <w:t>/</w:t>
-      </w:r>
-      <w:proofErr w:type="spellStart"/>
-      <w:r>
-        <w:t>lợi</w:t>
-      </w:r>
-      <w:proofErr w:type="spellEnd"/>
-      <w:r>
-        <w:t xml:space="preserve"> </w:t>
-      </w:r>
-      <w:proofErr w:type="spellStart"/>
-      <w:r>
-        <w:t>ích</w:t>
-      </w:r>
-      <w:proofErr w:type="spellEnd"/>
-      <w:r>
-        <w:t xml:space="preserve"> </w:t>
-      </w:r>
-      <w:proofErr w:type="spellStart"/>
-      <w:r>
-        <w:t>khách</w:t>
-      </w:r>
-      <w:proofErr w:type="spellEnd"/>
-      <w:r>
-        <w:t xml:space="preserve"> </w:t>
-      </w:r>
-      <w:proofErr w:type="spellStart"/>
-      <w:r>
-        <w:t>hàng</w:t>
-      </w:r>
-      <w:bookmarkEnd w:id="10"/>
-      <w:proofErr w:type="spellEnd"/>
+        <w:rPr>
+          <w:sz w:val="24"/>
+          <w:szCs w:val="24"/>
+        </w:rPr>
+      </w:pPr>
+      <w:r>
+        <w:rPr>
+          <w:b/>
+          <w:sz w:val="24"/>
+          <w:szCs w:val="24"/>
+        </w:rPr>
+        <w:t>Tel</w:t>
+      </w:r>
+      <w:r>
+        <w:rPr>
+          <w:sz w:val="24"/>
+          <w:szCs w:val="24"/>
+        </w:rPr>
+        <w:t>: 0123456789</w:t>
+      </w:r>
     </w:p>
     <w:p>
       <w:pPr>
-        <w:pStyle w:val="Heading1"/>
-      </w:pPr>
-      <w:bookmarkStart w:id="11" w:name="_Toc533334845"/>
-      <w:proofErr w:type="spellStart"/>
-      <w:r>
-        <w:t>Ước</w:t>
-      </w:r>
-      <w:proofErr w:type="spellEnd"/>
-      <w:r>
-        <w:t xml:space="preserve"> </w:t>
-      </w:r>
-      <w:proofErr w:type="spellStart"/>
-      <w:r>
-        <w:t>lượng</w:t>
-      </w:r>
-      <w:bookmarkEnd w:id="11"/>
-      <w:proofErr w:type="spellEnd"/>
+        <w:jc w:val="center"/>
+        <w:rPr>
+          <w:b/>
+          <w:sz w:val="24"/>
+          <w:szCs w:val="24"/>
+        </w:rPr>
+      </w:pPr>
+      <w:proofErr w:type="spellStart"/>
+      <w:r>
+        <w:rPr>
+          <w:b/>
+          <w:sz w:val="24"/>
+          <w:szCs w:val="24"/>
+        </w:rPr>
+        <w:t>Bảng</w:t>
+      </w:r>
+      <w:proofErr w:type="spellEnd"/>
+      <w:r>
+        <w:rPr>
+          <w:b/>
+          <w:sz w:val="24"/>
+          <w:szCs w:val="24"/>
+        </w:rPr>
+        <w:t xml:space="preserve"> </w:t>
+      </w:r>
+      <w:proofErr w:type="spellStart"/>
+      <w:r>
+        <w:rPr>
+          <w:b/>
+          <w:sz w:val="24"/>
+          <w:szCs w:val="24"/>
+        </w:rPr>
+        <w:t>phân</w:t>
+      </w:r>
+      <w:proofErr w:type="spellEnd"/>
+      <w:r>
+        <w:rPr>
+          <w:b/>
+          <w:sz w:val="24"/>
+          <w:szCs w:val="24"/>
+        </w:rPr>
+        <w:t xml:space="preserve"> </w:t>
+      </w:r>
+      <w:proofErr w:type="spellStart"/>
+      <w:r>
+        <w:rPr>
+          <w:b/>
+          <w:sz w:val="24"/>
+          <w:szCs w:val="24"/>
+        </w:rPr>
+        <w:t>quyền</w:t>
+      </w:r>
+      <w:proofErr w:type="spellEnd"/>
+      <w:r>
+        <w:rPr>
+          <w:b/>
+          <w:sz w:val="24"/>
+          <w:szCs w:val="24"/>
+        </w:rPr>
+        <w:t xml:space="preserve"> </w:t>
+      </w:r>
+      <w:proofErr w:type="spellStart"/>
+      <w:r>
+        <w:rPr>
+          <w:b/>
+          <w:sz w:val="24"/>
+          <w:szCs w:val="24"/>
+        </w:rPr>
+        <w:t>và</w:t>
+      </w:r>
+      <w:proofErr w:type="spellEnd"/>
+      <w:r>
+        <w:rPr>
+          <w:b/>
+          <w:sz w:val="24"/>
+          <w:szCs w:val="24"/>
+        </w:rPr>
+        <w:t xml:space="preserve"> </w:t>
+      </w:r>
+      <w:proofErr w:type="spellStart"/>
+      <w:r>
+        <w:rPr>
+          <w:b/>
+          <w:sz w:val="24"/>
+          <w:szCs w:val="24"/>
+        </w:rPr>
+        <w:t>vai</w:t>
+      </w:r>
+      <w:proofErr w:type="spellEnd"/>
+      <w:r>
+        <w:rPr>
+          <w:b/>
+          <w:sz w:val="24"/>
+          <w:szCs w:val="24"/>
+        </w:rPr>
+        <w:t xml:space="preserve"> </w:t>
+      </w:r>
+      <w:proofErr w:type="spellStart"/>
+      <w:r>
+        <w:rPr>
+          <w:b/>
+          <w:sz w:val="24"/>
+          <w:szCs w:val="24"/>
+        </w:rPr>
+        <w:t>trò</w:t>
+      </w:r>
+      <w:proofErr w:type="spellEnd"/>
+      <w:r>
+        <w:rPr>
+          <w:b/>
+          <w:sz w:val="24"/>
+          <w:szCs w:val="24"/>
+        </w:rPr>
+        <w:t xml:space="preserve"> </w:t>
+      </w:r>
+      <w:proofErr w:type="spellStart"/>
+      <w:r>
+        <w:rPr>
+          <w:b/>
+          <w:sz w:val="24"/>
+          <w:szCs w:val="24"/>
+        </w:rPr>
+        <w:t>trong</w:t>
+      </w:r>
+      <w:proofErr w:type="spellEnd"/>
+      <w:r>
+        <w:rPr>
+          <w:b/>
+          <w:sz w:val="24"/>
+          <w:szCs w:val="24"/>
+        </w:rPr>
+        <w:t xml:space="preserve"> </w:t>
+      </w:r>
+      <w:proofErr w:type="spellStart"/>
+      <w:r>
+        <w:rPr>
+          <w:b/>
+          <w:sz w:val="24"/>
+          <w:szCs w:val="24"/>
+        </w:rPr>
+        <w:t>dự</w:t>
+      </w:r>
+      <w:proofErr w:type="spellEnd"/>
+      <w:r>
+        <w:rPr>
+          <w:b/>
+          <w:sz w:val="24"/>
+          <w:szCs w:val="24"/>
+        </w:rPr>
+        <w:t xml:space="preserve"> </w:t>
+      </w:r>
+      <w:proofErr w:type="spellStart"/>
+      <w:r>
+        <w:rPr>
+          <w:b/>
+          <w:sz w:val="24"/>
+          <w:szCs w:val="24"/>
+        </w:rPr>
+        <w:t>án</w:t>
+      </w:r>
+      <w:proofErr w:type="spellEnd"/>
+    </w:p>
+    <w:tbl>
+      <w:tblPr>
+        <w:tblStyle w:val="BlueStripe1"/>
+        <w:tblW w:w="8983" w:type="dxa"/>
+        <w:tblLook w:val="04A0" w:firstRow="1" w:lastRow="0" w:firstColumn="1" w:lastColumn="0" w:noHBand="0" w:noVBand="1"/>
+      </w:tblPr>
+      <w:tblGrid>
+        <w:gridCol w:w="676"/>
+        <w:gridCol w:w="967"/>
+        <w:gridCol w:w="2760"/>
+        <w:gridCol w:w="1156"/>
+        <w:gridCol w:w="785"/>
+        <w:gridCol w:w="733"/>
+        <w:gridCol w:w="1065"/>
+        <w:gridCol w:w="841"/>
+      </w:tblGrid>
+      <w:tr>
+        <w:trPr>
+          <w:cnfStyle w:val="100000000000" w:firstRow="1" w:lastRow="0" w:firstColumn="0" w:lastColumn="0" w:oddVBand="0" w:evenVBand="0" w:oddHBand="0" w:evenHBand="0" w:firstRowFirstColumn="0" w:firstRowLastColumn="0" w:lastRowFirstColumn="0" w:lastRowLastColumn="0"/>
+        </w:trPr>
+        <w:tc>
+          <w:tcPr>
+            <w:cnfStyle w:val="001000000000" w:firstRow="0" w:lastRow="0" w:firstColumn="1" w:lastColumn="0" w:oddVBand="0" w:evenVBand="0" w:oddHBand="0" w:evenHBand="0" w:firstRowFirstColumn="0" w:firstRowLastColumn="0" w:lastRowFirstColumn="0" w:lastRowLastColumn="0"/>
+            <w:tcW w:w="676" w:type="dxa"/>
+          </w:tcPr>
+          <w:p>
+            <w:pPr>
+              <w:jc w:val="center"/>
+              <w:rPr>
+                <w:sz w:val="24"/>
+                <w:szCs w:val="24"/>
+              </w:rPr>
+            </w:pPr>
+            <w:r>
+              <w:rPr>
+                <w:sz w:val="24"/>
+                <w:szCs w:val="24"/>
+              </w:rPr>
+              <w:t>STT</w:t>
+            </w:r>
+          </w:p>
+        </w:tc>
+        <w:tc>
+          <w:tcPr>
+            <w:tcW w:w="967" w:type="dxa"/>
+          </w:tcPr>
+          <w:p>
+            <w:pPr>
+              <w:jc w:val="center"/>
+              <w:cnfStyle w:val="100000000000" w:firstRow="1" w:lastRow="0" w:firstColumn="0" w:lastColumn="0" w:oddVBand="0" w:evenVBand="0" w:oddHBand="0" w:evenHBand="0" w:firstRowFirstColumn="0" w:firstRowLastColumn="0" w:lastRowFirstColumn="0" w:lastRowLastColumn="0"/>
+              <w:rPr>
+                <w:sz w:val="24"/>
+                <w:szCs w:val="24"/>
+              </w:rPr>
+            </w:pPr>
+            <w:proofErr w:type="spellStart"/>
+            <w:r>
+              <w:rPr>
+                <w:sz w:val="24"/>
+                <w:szCs w:val="24"/>
+              </w:rPr>
+              <w:t>Người</w:t>
+            </w:r>
+            <w:proofErr w:type="spellEnd"/>
+            <w:r>
+              <w:rPr>
+                <w:sz w:val="24"/>
+                <w:szCs w:val="24"/>
+              </w:rPr>
+              <w:t xml:space="preserve"> </w:t>
+            </w:r>
+            <w:proofErr w:type="spellStart"/>
+            <w:r>
+              <w:rPr>
+                <w:sz w:val="24"/>
+                <w:szCs w:val="24"/>
+              </w:rPr>
+              <w:t>liên</w:t>
+            </w:r>
+            <w:proofErr w:type="spellEnd"/>
+            <w:r>
+              <w:rPr>
+                <w:sz w:val="24"/>
+                <w:szCs w:val="24"/>
+              </w:rPr>
+              <w:t xml:space="preserve"> </w:t>
+            </w:r>
+            <w:proofErr w:type="spellStart"/>
+            <w:r>
+              <w:rPr>
+                <w:sz w:val="24"/>
+                <w:szCs w:val="24"/>
+              </w:rPr>
+              <w:t>hệ</w:t>
+            </w:r>
+            <w:proofErr w:type="spellEnd"/>
+          </w:p>
+        </w:tc>
+        <w:tc>
+          <w:tcPr>
+            <w:tcW w:w="2760" w:type="dxa"/>
+          </w:tcPr>
+          <w:p>
+            <w:pPr>
+              <w:jc w:val="center"/>
+              <w:cnfStyle w:val="100000000000" w:firstRow="1" w:lastRow="0" w:firstColumn="0" w:lastColumn="0" w:oddVBand="0" w:evenVBand="0" w:oddHBand="0" w:evenHBand="0" w:firstRowFirstColumn="0" w:firstRowLastColumn="0" w:lastRowFirstColumn="0" w:lastRowLastColumn="0"/>
+              <w:rPr>
+                <w:sz w:val="24"/>
+                <w:szCs w:val="24"/>
+              </w:rPr>
+            </w:pPr>
+            <w:r>
+              <w:rPr>
+                <w:sz w:val="24"/>
+                <w:szCs w:val="24"/>
+              </w:rPr>
+              <w:t>Mail</w:t>
+            </w:r>
+          </w:p>
+        </w:tc>
+        <w:tc>
+          <w:tcPr>
+            <w:tcW w:w="1156" w:type="dxa"/>
+          </w:tcPr>
+          <w:p>
+            <w:pPr>
+              <w:jc w:val="center"/>
+              <w:cnfStyle w:val="100000000000" w:firstRow="1" w:lastRow="0" w:firstColumn="0" w:lastColumn="0" w:oddVBand="0" w:evenVBand="0" w:oddHBand="0" w:evenHBand="0" w:firstRowFirstColumn="0" w:firstRowLastColumn="0" w:lastRowFirstColumn="0" w:lastRowLastColumn="0"/>
+              <w:rPr>
+                <w:sz w:val="24"/>
+                <w:szCs w:val="24"/>
+              </w:rPr>
+            </w:pPr>
+            <w:r>
+              <w:rPr>
+                <w:sz w:val="24"/>
+                <w:szCs w:val="24"/>
+              </w:rPr>
+              <w:t>Tel</w:t>
+            </w:r>
+          </w:p>
+        </w:tc>
+        <w:tc>
+          <w:tcPr>
+            <w:tcW w:w="785" w:type="dxa"/>
+          </w:tcPr>
+          <w:p>
+            <w:pPr>
+              <w:jc w:val="center"/>
+              <w:cnfStyle w:val="100000000000" w:firstRow="1" w:lastRow="0" w:firstColumn="0" w:lastColumn="0" w:oddVBand="0" w:evenVBand="0" w:oddHBand="0" w:evenHBand="0" w:firstRowFirstColumn="0" w:firstRowLastColumn="0" w:lastRowFirstColumn="0" w:lastRowLastColumn="0"/>
+              <w:rPr>
+                <w:sz w:val="24"/>
+                <w:szCs w:val="24"/>
+              </w:rPr>
+            </w:pPr>
+            <w:proofErr w:type="spellStart"/>
+            <w:r>
+              <w:rPr>
+                <w:sz w:val="24"/>
+                <w:szCs w:val="24"/>
+              </w:rPr>
+              <w:t>Mô</w:t>
+            </w:r>
+            <w:proofErr w:type="spellEnd"/>
+            <w:r>
+              <w:rPr>
+                <w:sz w:val="24"/>
+                <w:szCs w:val="24"/>
+              </w:rPr>
+              <w:t xml:space="preserve"> </w:t>
+            </w:r>
+            <w:proofErr w:type="spellStart"/>
+            <w:r>
+              <w:rPr>
+                <w:sz w:val="24"/>
+                <w:szCs w:val="24"/>
+              </w:rPr>
+              <w:t>tả</w:t>
+            </w:r>
+            <w:proofErr w:type="spellEnd"/>
+          </w:p>
+        </w:tc>
+        <w:tc>
+          <w:tcPr>
+            <w:tcW w:w="733" w:type="dxa"/>
+          </w:tcPr>
+          <w:p>
+            <w:pPr>
+              <w:jc w:val="center"/>
+              <w:cnfStyle w:val="100000000000" w:firstRow="1" w:lastRow="0" w:firstColumn="0" w:lastColumn="0" w:oddVBand="0" w:evenVBand="0" w:oddHBand="0" w:evenHBand="0" w:firstRowFirstColumn="0" w:firstRowLastColumn="0" w:lastRowFirstColumn="0" w:lastRowLastColumn="0"/>
+              <w:rPr>
+                <w:sz w:val="24"/>
+                <w:szCs w:val="24"/>
+              </w:rPr>
+            </w:pPr>
+            <w:r>
+              <w:rPr>
+                <w:sz w:val="24"/>
+                <w:szCs w:val="24"/>
+              </w:rPr>
+              <w:t>Mail to</w:t>
+            </w:r>
+          </w:p>
+        </w:tc>
+        <w:tc>
+          <w:tcPr>
+            <w:tcW w:w="1065" w:type="dxa"/>
+          </w:tcPr>
+          <w:p>
+            <w:pPr>
+              <w:jc w:val="center"/>
+              <w:cnfStyle w:val="100000000000" w:firstRow="1" w:lastRow="0" w:firstColumn="0" w:lastColumn="0" w:oddVBand="0" w:evenVBand="0" w:oddHBand="0" w:evenHBand="0" w:firstRowFirstColumn="0" w:firstRowLastColumn="0" w:lastRowFirstColumn="0" w:lastRowLastColumn="0"/>
+              <w:rPr>
+                <w:sz w:val="24"/>
+                <w:szCs w:val="24"/>
+              </w:rPr>
+            </w:pPr>
+            <w:proofErr w:type="spellStart"/>
+            <w:r>
+              <w:rPr>
+                <w:sz w:val="24"/>
+                <w:szCs w:val="24"/>
+              </w:rPr>
+              <w:t>Giải</w:t>
+            </w:r>
+            <w:proofErr w:type="spellEnd"/>
+            <w:r>
+              <w:rPr>
+                <w:sz w:val="24"/>
+                <w:szCs w:val="24"/>
+              </w:rPr>
+              <w:t xml:space="preserve"> </w:t>
+            </w:r>
+            <w:proofErr w:type="spellStart"/>
+            <w:r>
+              <w:rPr>
+                <w:sz w:val="24"/>
+                <w:szCs w:val="24"/>
+              </w:rPr>
+              <w:t>đáp</w:t>
+            </w:r>
+            <w:proofErr w:type="spellEnd"/>
+            <w:r>
+              <w:rPr>
+                <w:sz w:val="24"/>
+                <w:szCs w:val="24"/>
+              </w:rPr>
+              <w:t xml:space="preserve"> </w:t>
+            </w:r>
+            <w:proofErr w:type="spellStart"/>
+            <w:r>
+              <w:rPr>
+                <w:sz w:val="24"/>
+                <w:szCs w:val="24"/>
+              </w:rPr>
+              <w:t>tính</w:t>
+            </w:r>
+            <w:proofErr w:type="spellEnd"/>
+            <w:r>
+              <w:rPr>
+                <w:sz w:val="24"/>
+                <w:szCs w:val="24"/>
+              </w:rPr>
+              <w:t xml:space="preserve"> </w:t>
+            </w:r>
+            <w:proofErr w:type="spellStart"/>
+            <w:r>
+              <w:rPr>
+                <w:sz w:val="24"/>
+                <w:szCs w:val="24"/>
+              </w:rPr>
+              <w:t>năng</w:t>
+            </w:r>
+            <w:proofErr w:type="spellEnd"/>
+          </w:p>
+        </w:tc>
+        <w:tc>
+          <w:tcPr>
+            <w:tcW w:w="841" w:type="dxa"/>
+          </w:tcPr>
+          <w:p>
+            <w:pPr>
+              <w:jc w:val="center"/>
+              <w:cnfStyle w:val="100000000000" w:firstRow="1" w:lastRow="0" w:firstColumn="0" w:lastColumn="0" w:oddVBand="0" w:evenVBand="0" w:oddHBand="0" w:evenHBand="0" w:firstRowFirstColumn="0" w:firstRowLastColumn="0" w:lastRowFirstColumn="0" w:lastRowLastColumn="0"/>
+              <w:rPr>
+                <w:sz w:val="24"/>
+                <w:szCs w:val="24"/>
+              </w:rPr>
+            </w:pPr>
+            <w:proofErr w:type="spellStart"/>
+            <w:r>
+              <w:rPr>
+                <w:sz w:val="24"/>
+                <w:szCs w:val="24"/>
+              </w:rPr>
+              <w:t>Kiểm</w:t>
+            </w:r>
+            <w:proofErr w:type="spellEnd"/>
+            <w:r>
+              <w:rPr>
+                <w:sz w:val="24"/>
+                <w:szCs w:val="24"/>
+              </w:rPr>
+              <w:t xml:space="preserve"> </w:t>
+            </w:r>
+            <w:proofErr w:type="spellStart"/>
+            <w:r>
+              <w:rPr>
+                <w:sz w:val="24"/>
+                <w:szCs w:val="24"/>
+              </w:rPr>
+              <w:t>tra</w:t>
+            </w:r>
+            <w:proofErr w:type="spellEnd"/>
+          </w:p>
+        </w:tc>
+      </w:tr>
+      <w:tr>
+        <w:tc>
+          <w:tcPr>
+            <w:cnfStyle w:val="001000000000" w:firstRow="0" w:lastRow="0" w:firstColumn="1" w:lastColumn="0" w:oddVBand="0" w:evenVBand="0" w:oddHBand="0" w:evenHBand="0" w:firstRowFirstColumn="0" w:firstRowLastColumn="0" w:lastRowFirstColumn="0" w:lastRowLastColumn="0"/>
+            <w:tcW w:w="676" w:type="dxa"/>
+          </w:tcPr>
+          <w:p>
+            <w:pPr>
+              <w:jc w:val="center"/>
+              <w:rPr>
+                <w:sz w:val="24"/>
+                <w:szCs w:val="24"/>
+              </w:rPr>
+            </w:pPr>
+            <w:r>
+              <w:rPr>
+                <w:sz w:val="24"/>
+                <w:szCs w:val="24"/>
+              </w:rPr>
+              <w:t>1</w:t>
+            </w:r>
+          </w:p>
+        </w:tc>
+        <w:tc>
+          <w:tcPr>
+            <w:tcW w:w="967" w:type="dxa"/>
+          </w:tcPr>
+          <w:p>
+            <w:pPr>
+              <w:jc w:val="center"/>
+              <w:cnfStyle w:val="000000000000" w:firstRow="0" w:lastRow="0" w:firstColumn="0" w:lastColumn="0" w:oddVBand="0" w:evenVBand="0" w:oddHBand="0" w:evenHBand="0" w:firstRowFirstColumn="0" w:firstRowLastColumn="0" w:lastRowFirstColumn="0" w:lastRowLastColumn="0"/>
+              <w:rPr>
+                <w:sz w:val="24"/>
+                <w:szCs w:val="24"/>
+              </w:rPr>
+            </w:pPr>
+            <w:proofErr w:type="spellStart"/>
+            <w:r>
+              <w:rPr>
+                <w:sz w:val="24"/>
+                <w:szCs w:val="24"/>
+              </w:rPr>
+              <w:t>Dương</w:t>
+            </w:r>
+            <w:proofErr w:type="spellEnd"/>
+            <w:r>
+              <w:rPr>
+                <w:sz w:val="24"/>
+                <w:szCs w:val="24"/>
+              </w:rPr>
+              <w:t xml:space="preserve"> </w:t>
+            </w:r>
+            <w:proofErr w:type="spellStart"/>
+            <w:r>
+              <w:rPr>
+                <w:sz w:val="24"/>
+                <w:szCs w:val="24"/>
+              </w:rPr>
+              <w:t>Công</w:t>
+            </w:r>
+            <w:proofErr w:type="spellEnd"/>
+            <w:r>
+              <w:rPr>
+                <w:sz w:val="24"/>
+                <w:szCs w:val="24"/>
+              </w:rPr>
+              <w:t xml:space="preserve"> </w:t>
+            </w:r>
+            <w:proofErr w:type="spellStart"/>
+            <w:r>
+              <w:rPr>
+                <w:sz w:val="24"/>
+                <w:szCs w:val="24"/>
+              </w:rPr>
+              <w:t>Hiệu</w:t>
+            </w:r>
+            <w:proofErr w:type="spellEnd"/>
+          </w:p>
+        </w:tc>
+        <w:tc>
+          <w:tcPr>
+            <w:tcW w:w="2760" w:type="dxa"/>
+          </w:tcPr>
+          <w:p>
+            <w:pPr>
+              <w:jc w:val="center"/>
+              <w:cnfStyle w:val="000000000000" w:firstRow="0" w:lastRow="0" w:firstColumn="0" w:lastColumn="0" w:oddVBand="0" w:evenVBand="0" w:oddHBand="0" w:evenHBand="0" w:firstRowFirstColumn="0" w:firstRowLastColumn="0" w:lastRowFirstColumn="0" w:lastRowLastColumn="0"/>
+              <w:rPr>
+                <w:sz w:val="24"/>
+                <w:szCs w:val="24"/>
+              </w:rPr>
+            </w:pPr>
+            <w:r>
+              <w:rPr>
+                <w:sz w:val="24"/>
+                <w:szCs w:val="24"/>
+              </w:rPr>
+              <w:t>hieutlvy@gmail.com</w:t>
+            </w:r>
+          </w:p>
+        </w:tc>
+        <w:tc>
+          <w:tcPr>
+            <w:tcW w:w="1156" w:type="dxa"/>
+          </w:tcPr>
+          <w:p>
+            <w:pPr>
+              <w:jc w:val="center"/>
+              <w:cnfStyle w:val="000000000000" w:firstRow="0" w:lastRow="0" w:firstColumn="0" w:lastColumn="0" w:oddVBand="0" w:evenVBand="0" w:oddHBand="0" w:evenHBand="0" w:firstRowFirstColumn="0" w:firstRowLastColumn="0" w:lastRowFirstColumn="0" w:lastRowLastColumn="0"/>
+              <w:rPr>
+                <w:sz w:val="24"/>
+                <w:szCs w:val="24"/>
+              </w:rPr>
+            </w:pPr>
+            <w:r>
+              <w:rPr>
+                <w:sz w:val="24"/>
+                <w:szCs w:val="24"/>
+              </w:rPr>
+              <w:t>0123456</w:t>
+            </w:r>
+          </w:p>
+        </w:tc>
+        <w:tc>
+          <w:tcPr>
+            <w:tcW w:w="785" w:type="dxa"/>
+          </w:tcPr>
+          <w:p>
+            <w:pPr>
+              <w:jc w:val="center"/>
+              <w:cnfStyle w:val="000000000000" w:firstRow="0" w:lastRow="0" w:firstColumn="0" w:lastColumn="0" w:oddVBand="0" w:evenVBand="0" w:oddHBand="0" w:evenHBand="0" w:firstRowFirstColumn="0" w:firstRowLastColumn="0" w:lastRowFirstColumn="0" w:lastRowLastColumn="0"/>
+              <w:rPr>
+                <w:sz w:val="24"/>
+                <w:szCs w:val="24"/>
+              </w:rPr>
+            </w:pPr>
+            <w:proofErr w:type="spellStart"/>
+            <w:r>
+              <w:rPr>
+                <w:sz w:val="24"/>
+                <w:szCs w:val="24"/>
+              </w:rPr>
+              <w:t>Kiểm</w:t>
+            </w:r>
+            <w:proofErr w:type="spellEnd"/>
+            <w:r>
+              <w:rPr>
+                <w:sz w:val="24"/>
+                <w:szCs w:val="24"/>
+              </w:rPr>
+              <w:t xml:space="preserve"> </w:t>
+            </w:r>
+            <w:proofErr w:type="spellStart"/>
+            <w:r>
+              <w:rPr>
+                <w:sz w:val="24"/>
+                <w:szCs w:val="24"/>
+              </w:rPr>
+              <w:t>soát</w:t>
+            </w:r>
+            <w:proofErr w:type="spellEnd"/>
+            <w:r>
+              <w:rPr>
+                <w:sz w:val="24"/>
+                <w:szCs w:val="24"/>
+              </w:rPr>
+              <w:t xml:space="preserve"> </w:t>
+            </w:r>
+            <w:proofErr w:type="spellStart"/>
+            <w:r>
+              <w:rPr>
+                <w:sz w:val="24"/>
+                <w:szCs w:val="24"/>
+              </w:rPr>
+              <w:t>kỹ</w:t>
+            </w:r>
+            <w:proofErr w:type="spellEnd"/>
+            <w:r>
+              <w:rPr>
+                <w:sz w:val="24"/>
+                <w:szCs w:val="24"/>
+              </w:rPr>
+              <w:t xml:space="preserve"> </w:t>
+            </w:r>
+            <w:proofErr w:type="spellStart"/>
+            <w:r>
+              <w:rPr>
+                <w:sz w:val="24"/>
+                <w:szCs w:val="24"/>
+              </w:rPr>
+              <w:t>thuật</w:t>
+            </w:r>
+            <w:proofErr w:type="spellEnd"/>
+          </w:p>
+        </w:tc>
+        <w:tc>
+          <w:tcPr>
+            <w:tcW w:w="733" w:type="dxa"/>
+          </w:tcPr>
+          <w:p>
+            <w:pPr>
+              <w:jc w:val="center"/>
+              <w:cnfStyle w:val="000000000000" w:firstRow="0" w:lastRow="0" w:firstColumn="0" w:lastColumn="0" w:oddVBand="0" w:evenVBand="0" w:oddHBand="0" w:evenHBand="0" w:firstRowFirstColumn="0" w:firstRowLastColumn="0" w:lastRowFirstColumn="0" w:lastRowLastColumn="0"/>
+              <w:rPr>
+                <w:sz w:val="24"/>
+                <w:szCs w:val="24"/>
+              </w:rPr>
+            </w:pPr>
+            <w:r>
+              <w:rPr>
+                <w:sz w:val="24"/>
+                <w:szCs w:val="24"/>
+              </w:rPr>
+              <w:t>To</w:t>
+            </w:r>
+          </w:p>
+        </w:tc>
+        <w:tc>
+          <w:tcPr>
+            <w:tcW w:w="1065" w:type="dxa"/>
+          </w:tcPr>
+          <w:p>
+            <w:pPr>
+              <w:jc w:val="center"/>
+              <w:cnfStyle w:val="000000000000" w:firstRow="0" w:lastRow="0" w:firstColumn="0" w:lastColumn="0" w:oddVBand="0" w:evenVBand="0" w:oddHBand="0" w:evenHBand="0" w:firstRowFirstColumn="0" w:firstRowLastColumn="0" w:lastRowFirstColumn="0" w:lastRowLastColumn="0"/>
+              <w:rPr>
+                <w:sz w:val="24"/>
+                <w:szCs w:val="24"/>
+              </w:rPr>
+            </w:pPr>
+            <w:r>
+              <w:rPr>
+                <w:sz w:val="24"/>
+                <w:szCs w:val="24"/>
+              </w:rPr>
+              <w:t>Medium</w:t>
+            </w:r>
+          </w:p>
+        </w:tc>
+        <w:tc>
+          <w:tcPr>
+            <w:tcW w:w="841" w:type="dxa"/>
+          </w:tcPr>
+          <w:p>
+            <w:pPr>
+              <w:jc w:val="center"/>
+              <w:cnfStyle w:val="000000000000" w:firstRow="0" w:lastRow="0" w:firstColumn="0" w:lastColumn="0" w:oddVBand="0" w:evenVBand="0" w:oddHBand="0" w:evenHBand="0" w:firstRowFirstColumn="0" w:firstRowLastColumn="0" w:lastRowFirstColumn="0" w:lastRowLastColumn="0"/>
+              <w:rPr>
+                <w:sz w:val="24"/>
+                <w:szCs w:val="24"/>
+              </w:rPr>
+            </w:pPr>
+            <w:r>
+              <w:rPr>
+                <w:sz w:val="24"/>
+                <w:szCs w:val="24"/>
+              </w:rPr>
+              <w:t>High</w:t>
+            </w:r>
+          </w:p>
+        </w:tc>
+      </w:tr>
+      <w:tr>
+        <w:trPr>
+          <w:cnfStyle w:val="000000010000" w:firstRow="0" w:lastRow="0" w:firstColumn="0" w:lastColumn="0" w:oddVBand="0" w:evenVBand="0" w:oddHBand="0" w:evenHBand="1" w:firstRowFirstColumn="0" w:firstRowLastColumn="0" w:lastRowFirstColumn="0" w:lastRowLastColumn="0"/>
+        </w:trPr>
+        <w:tc>
+          <w:tcPr>
+            <w:cnfStyle w:val="001000000000" w:firstRow="0" w:lastRow="0" w:firstColumn="1" w:lastColumn="0" w:oddVBand="0" w:evenVBand="0" w:oddHBand="0" w:evenHBand="0" w:firstRowFirstColumn="0" w:firstRowLastColumn="0" w:lastRowFirstColumn="0" w:lastRowLastColumn="0"/>
+            <w:tcW w:w="676" w:type="dxa"/>
+          </w:tcPr>
+          <w:p>
+            <w:pPr>
+              <w:jc w:val="center"/>
+              <w:rPr>
+                <w:sz w:val="24"/>
+                <w:szCs w:val="24"/>
+              </w:rPr>
+            </w:pPr>
+            <w:r>
+              <w:rPr>
+                <w:sz w:val="24"/>
+                <w:szCs w:val="24"/>
+              </w:rPr>
+              <w:t>2</w:t>
+            </w:r>
+          </w:p>
+        </w:tc>
+        <w:tc>
+          <w:tcPr>
+            <w:tcW w:w="967" w:type="dxa"/>
+          </w:tcPr>
+          <w:p>
+            <w:pPr>
+              <w:jc w:val="center"/>
+              <w:cnfStyle w:val="000000010000" w:firstRow="0" w:lastRow="0" w:firstColumn="0" w:lastColumn="0" w:oddVBand="0" w:evenVBand="0" w:oddHBand="0" w:evenHBand="1" w:firstRowFirstColumn="0" w:firstRowLastColumn="0" w:lastRowFirstColumn="0" w:lastRowLastColumn="0"/>
+              <w:rPr>
+                <w:sz w:val="24"/>
+                <w:szCs w:val="24"/>
+              </w:rPr>
+            </w:pPr>
+            <w:proofErr w:type="spellStart"/>
+            <w:r>
+              <w:rPr>
+                <w:sz w:val="24"/>
+                <w:szCs w:val="24"/>
+              </w:rPr>
+              <w:t>Phạm</w:t>
+            </w:r>
+            <w:proofErr w:type="spellEnd"/>
+            <w:r>
+              <w:rPr>
+                <w:sz w:val="24"/>
+                <w:szCs w:val="24"/>
+              </w:rPr>
+              <w:t xml:space="preserve"> </w:t>
+            </w:r>
+            <w:proofErr w:type="spellStart"/>
+            <w:r>
+              <w:rPr>
+                <w:sz w:val="24"/>
+                <w:szCs w:val="24"/>
+              </w:rPr>
+              <w:t>Thị</w:t>
+            </w:r>
+            <w:proofErr w:type="spellEnd"/>
+            <w:r>
+              <w:rPr>
+                <w:sz w:val="24"/>
+                <w:szCs w:val="24"/>
+              </w:rPr>
+              <w:t xml:space="preserve"> Linh</w:t>
+            </w:r>
+          </w:p>
+        </w:tc>
+        <w:tc>
+          <w:tcPr>
+            <w:tcW w:w="2760" w:type="dxa"/>
+          </w:tcPr>
+          <w:p>
+            <w:pPr>
+              <w:jc w:val="center"/>
+              <w:cnfStyle w:val="000000010000" w:firstRow="0" w:lastRow="0" w:firstColumn="0" w:lastColumn="0" w:oddVBand="0" w:evenVBand="0" w:oddHBand="0" w:evenHBand="1" w:firstRowFirstColumn="0" w:firstRowLastColumn="0" w:lastRowFirstColumn="0" w:lastRowLastColumn="0"/>
+              <w:rPr>
+                <w:sz w:val="24"/>
+                <w:szCs w:val="24"/>
+              </w:rPr>
+            </w:pPr>
+            <w:r>
+              <w:rPr>
+                <w:sz w:val="24"/>
+                <w:szCs w:val="24"/>
+              </w:rPr>
+              <w:t>phamlinhltk@gmail.com</w:t>
+            </w:r>
+          </w:p>
+        </w:tc>
+        <w:tc>
+          <w:tcPr>
+            <w:tcW w:w="1156" w:type="dxa"/>
+          </w:tcPr>
+          <w:p>
+            <w:pPr>
+              <w:jc w:val="center"/>
+              <w:cnfStyle w:val="000000010000" w:firstRow="0" w:lastRow="0" w:firstColumn="0" w:lastColumn="0" w:oddVBand="0" w:evenVBand="0" w:oddHBand="0" w:evenHBand="1" w:firstRowFirstColumn="0" w:firstRowLastColumn="0" w:lastRowFirstColumn="0" w:lastRowLastColumn="0"/>
+              <w:rPr>
+                <w:sz w:val="24"/>
+                <w:szCs w:val="24"/>
+              </w:rPr>
+            </w:pPr>
+            <w:r>
+              <w:rPr>
+                <w:sz w:val="24"/>
+                <w:szCs w:val="24"/>
+              </w:rPr>
+              <w:t>0654321</w:t>
+            </w:r>
+          </w:p>
+        </w:tc>
+        <w:tc>
+          <w:tcPr>
+            <w:tcW w:w="785" w:type="dxa"/>
+          </w:tcPr>
+          <w:p>
+            <w:pPr>
+              <w:jc w:val="center"/>
+              <w:cnfStyle w:val="000000010000" w:firstRow="0" w:lastRow="0" w:firstColumn="0" w:lastColumn="0" w:oddVBand="0" w:evenVBand="0" w:oddHBand="0" w:evenHBand="1" w:firstRowFirstColumn="0" w:firstRowLastColumn="0" w:lastRowFirstColumn="0" w:lastRowLastColumn="0"/>
+              <w:rPr>
+                <w:sz w:val="24"/>
+                <w:szCs w:val="24"/>
+              </w:rPr>
+            </w:pPr>
+            <w:proofErr w:type="spellStart"/>
+            <w:r>
+              <w:rPr>
+                <w:sz w:val="24"/>
+                <w:szCs w:val="24"/>
+              </w:rPr>
+              <w:t>Tiến</w:t>
+            </w:r>
+            <w:proofErr w:type="spellEnd"/>
+            <w:r>
+              <w:rPr>
+                <w:sz w:val="24"/>
+                <w:szCs w:val="24"/>
+              </w:rPr>
+              <w:t xml:space="preserve"> </w:t>
+            </w:r>
+            <w:proofErr w:type="spellStart"/>
+            <w:r>
+              <w:rPr>
+                <w:sz w:val="24"/>
+                <w:szCs w:val="24"/>
+              </w:rPr>
+              <w:t>độ</w:t>
+            </w:r>
+            <w:proofErr w:type="spellEnd"/>
+            <w:r>
+              <w:rPr>
+                <w:sz w:val="24"/>
+                <w:szCs w:val="24"/>
+              </w:rPr>
+              <w:t xml:space="preserve">, </w:t>
+            </w:r>
+            <w:proofErr w:type="spellStart"/>
+            <w:r>
+              <w:rPr>
+                <w:sz w:val="24"/>
+                <w:szCs w:val="24"/>
+              </w:rPr>
+              <w:t>yêu</w:t>
+            </w:r>
+            <w:proofErr w:type="spellEnd"/>
+            <w:r>
+              <w:rPr>
+                <w:sz w:val="24"/>
+                <w:szCs w:val="24"/>
+              </w:rPr>
+              <w:t xml:space="preserve"> </w:t>
+            </w:r>
+            <w:proofErr w:type="spellStart"/>
+            <w:r>
+              <w:rPr>
+                <w:sz w:val="24"/>
+                <w:szCs w:val="24"/>
+              </w:rPr>
+              <w:t>cầu</w:t>
+            </w:r>
+            <w:proofErr w:type="spellEnd"/>
+          </w:p>
+        </w:tc>
+        <w:tc>
+          <w:tcPr>
+            <w:tcW w:w="733" w:type="dxa"/>
+          </w:tcPr>
+          <w:p>
+            <w:pPr>
+              <w:jc w:val="center"/>
+              <w:cnfStyle w:val="000000010000" w:firstRow="0" w:lastRow="0" w:firstColumn="0" w:lastColumn="0" w:oddVBand="0" w:evenVBand="0" w:oddHBand="0" w:evenHBand="1" w:firstRowFirstColumn="0" w:firstRowLastColumn="0" w:lastRowFirstColumn="0" w:lastRowLastColumn="0"/>
+              <w:rPr>
+                <w:sz w:val="24"/>
+                <w:szCs w:val="24"/>
+              </w:rPr>
+            </w:pPr>
+            <w:r>
+              <w:rPr>
+                <w:sz w:val="24"/>
+                <w:szCs w:val="24"/>
+              </w:rPr>
+              <w:t>cc</w:t>
+            </w:r>
+          </w:p>
+        </w:tc>
+        <w:tc>
+          <w:tcPr>
+            <w:tcW w:w="1065" w:type="dxa"/>
+          </w:tcPr>
+          <w:p>
+            <w:pPr>
+              <w:jc w:val="center"/>
+              <w:cnfStyle w:val="000000010000" w:firstRow="0" w:lastRow="0" w:firstColumn="0" w:lastColumn="0" w:oddVBand="0" w:evenVBand="0" w:oddHBand="0" w:evenHBand="1" w:firstRowFirstColumn="0" w:firstRowLastColumn="0" w:lastRowFirstColumn="0" w:lastRowLastColumn="0"/>
+              <w:rPr>
+                <w:sz w:val="24"/>
+                <w:szCs w:val="24"/>
+              </w:rPr>
+            </w:pPr>
+            <w:r>
+              <w:rPr>
+                <w:sz w:val="24"/>
+                <w:szCs w:val="24"/>
+              </w:rPr>
+              <w:t>High</w:t>
+            </w:r>
+          </w:p>
+        </w:tc>
+        <w:tc>
+          <w:tcPr>
+            <w:tcW w:w="841" w:type="dxa"/>
+          </w:tcPr>
+          <w:p>
+            <w:pPr>
+              <w:jc w:val="center"/>
+              <w:cnfStyle w:val="000000010000" w:firstRow="0" w:lastRow="0" w:firstColumn="0" w:lastColumn="0" w:oddVBand="0" w:evenVBand="0" w:oddHBand="0" w:evenHBand="1" w:firstRowFirstColumn="0" w:firstRowLastColumn="0" w:lastRowFirstColumn="0" w:lastRowLastColumn="0"/>
+              <w:rPr>
+                <w:sz w:val="24"/>
+                <w:szCs w:val="24"/>
+              </w:rPr>
+            </w:pPr>
+            <w:r>
+              <w:rPr>
+                <w:sz w:val="24"/>
+                <w:szCs w:val="24"/>
+              </w:rPr>
+              <w:t>Cc</w:t>
+            </w:r>
+          </w:p>
+        </w:tc>
+      </w:tr>
+    </w:tbl>
+    <w:p>
+      <w:pPr>
+        <w:rPr>
+          <w:sz w:val="24"/>
+          <w:szCs w:val="24"/>
+        </w:rPr>
+      </w:pPr>
     </w:p>
     <w:p>
       <w:pPr>
-        <w:pStyle w:val="Heading1"/>
-      </w:pPr>
-      <w:bookmarkStart w:id="12" w:name="_Toc533334852"/>
-      <w:proofErr w:type="spellStart"/>
-      <w:r>
-        <w:t>Ước</w:t>
-      </w:r>
-      <w:proofErr w:type="spellEnd"/>
-      <w:r>
-        <w:t xml:space="preserve"> </w:t>
-      </w:r>
-      <w:proofErr w:type="spellStart"/>
-      <w:r>
-        <w:t>lượng</w:t>
-      </w:r>
-      <w:proofErr w:type="spellEnd"/>
-      <w:r>
-        <w:t xml:space="preserve"> </w:t>
-      </w:r>
-      <w:proofErr w:type="spellStart"/>
-      <w:r>
-        <w:t>giá</w:t>
-      </w:r>
-      <w:proofErr w:type="spellEnd"/>
-      <w:r>
-        <w:t xml:space="preserve"> </w:t>
-      </w:r>
-      <w:proofErr w:type="spellStart"/>
-      <w:r>
-        <w:t>thành</w:t>
-      </w:r>
-      <w:bookmarkEnd w:id="12"/>
-      <w:proofErr w:type="spellEnd"/>
+        <w:rPr>
+          <w:b/>
+          <w:sz w:val="24"/>
+          <w:szCs w:val="24"/>
+          <w:u w:val="single"/>
+        </w:rPr>
+      </w:pPr>
+      <w:proofErr w:type="spellStart"/>
+      <w:r>
+        <w:rPr>
+          <w:b/>
+          <w:sz w:val="24"/>
+          <w:szCs w:val="24"/>
+          <w:u w:val="single"/>
+        </w:rPr>
+        <w:t>Thành</w:t>
+      </w:r>
+      <w:proofErr w:type="spellEnd"/>
+      <w:r>
+        <w:rPr>
+          <w:b/>
+          <w:sz w:val="24"/>
+          <w:szCs w:val="24"/>
+          <w:u w:val="single"/>
+        </w:rPr>
+        <w:t xml:space="preserve"> </w:t>
+      </w:r>
+      <w:proofErr w:type="spellStart"/>
+      <w:r>
+        <w:rPr>
+          <w:b/>
+          <w:sz w:val="24"/>
+          <w:szCs w:val="24"/>
+          <w:u w:val="single"/>
+        </w:rPr>
+        <w:t>viên</w:t>
+      </w:r>
+      <w:proofErr w:type="spellEnd"/>
+      <w:r>
+        <w:rPr>
+          <w:b/>
+          <w:sz w:val="24"/>
+          <w:szCs w:val="24"/>
+          <w:u w:val="single"/>
+        </w:rPr>
+        <w:t xml:space="preserve"> </w:t>
+      </w:r>
+      <w:proofErr w:type="spellStart"/>
+      <w:r>
+        <w:rPr>
+          <w:b/>
+          <w:sz w:val="24"/>
+          <w:szCs w:val="24"/>
+          <w:u w:val="single"/>
+        </w:rPr>
+        <w:t>đội</w:t>
+      </w:r>
+      <w:proofErr w:type="spellEnd"/>
+      <w:r>
+        <w:rPr>
+          <w:b/>
+          <w:sz w:val="24"/>
+          <w:szCs w:val="24"/>
+          <w:u w:val="single"/>
+        </w:rPr>
+        <w:t xml:space="preserve"> </w:t>
+      </w:r>
+      <w:proofErr w:type="spellStart"/>
+      <w:r>
+        <w:rPr>
+          <w:b/>
+          <w:sz w:val="24"/>
+          <w:szCs w:val="24"/>
+          <w:u w:val="single"/>
+        </w:rPr>
+        <w:t>dự</w:t>
+      </w:r>
+      <w:proofErr w:type="spellEnd"/>
+      <w:r>
+        <w:rPr>
+          <w:b/>
+          <w:sz w:val="24"/>
+          <w:szCs w:val="24"/>
+          <w:u w:val="single"/>
+        </w:rPr>
+        <w:t xml:space="preserve"> </w:t>
+      </w:r>
+      <w:proofErr w:type="spellStart"/>
+      <w:r>
+        <w:rPr>
+          <w:b/>
+          <w:sz w:val="24"/>
+          <w:szCs w:val="24"/>
+          <w:u w:val="single"/>
+        </w:rPr>
+        <w:t>án</w:t>
+      </w:r>
+      <w:proofErr w:type="spellEnd"/>
+      <w:r>
+        <w:rPr>
+          <w:b/>
+          <w:sz w:val="24"/>
+          <w:szCs w:val="24"/>
+          <w:u w:val="single"/>
+        </w:rPr>
+        <w:t>:</w:t>
+      </w:r>
     </w:p>
     <w:p>
       <w:pPr>
@@ -9736,14 +10716,2233 @@
           <w:szCs w:val="24"/>
         </w:rPr>
       </w:pPr>
+      <w:proofErr w:type="spellStart"/>
+      <w:r>
+        <w:rPr>
+          <w:b/>
+          <w:sz w:val="24"/>
+          <w:szCs w:val="24"/>
+        </w:rPr>
+        <w:t>Công</w:t>
+      </w:r>
+      <w:proofErr w:type="spellEnd"/>
+      <w:r>
+        <w:rPr>
+          <w:b/>
+          <w:sz w:val="24"/>
+          <w:szCs w:val="24"/>
+        </w:rPr>
+        <w:t xml:space="preserve"> ty</w:t>
+      </w:r>
+      <w:r>
+        <w:rPr>
+          <w:sz w:val="24"/>
+          <w:szCs w:val="24"/>
+        </w:rPr>
+        <w:t xml:space="preserve">: </w:t>
+      </w:r>
+      <w:proofErr w:type="spellStart"/>
+      <w:r>
+        <w:rPr>
+          <w:sz w:val="24"/>
+          <w:szCs w:val="24"/>
+        </w:rPr>
+        <w:t>BKDev</w:t>
+      </w:r>
+      <w:proofErr w:type="spellEnd"/>
     </w:p>
     <w:p>
       <w:pPr>
+        <w:widowControl/>
+        <w:suppressAutoHyphens w:val="0"/>
+        <w:spacing w:after="0" w:line="240" w:lineRule="auto"/>
+        <w:jc w:val="left"/>
+        <w:textAlignment w:val="baseline"/>
+        <w:rPr>
+          <w:rFonts w:eastAsia="Times New Roman" w:cs="Tahoma"/>
+          <w:color w:val="000000"/>
+          <w:sz w:val="24"/>
+          <w:szCs w:val="24"/>
+          <w:lang w:eastAsia="vi-VN" w:bidi="ar-SA"/>
+        </w:rPr>
+      </w:pPr>
+      <w:proofErr w:type="spellStart"/>
+      <w:r>
+        <w:rPr>
+          <w:b/>
+          <w:sz w:val="24"/>
+          <w:szCs w:val="24"/>
+        </w:rPr>
+        <w:t>Địa</w:t>
+      </w:r>
+      <w:proofErr w:type="spellEnd"/>
+      <w:r>
+        <w:rPr>
+          <w:b/>
+          <w:sz w:val="24"/>
+          <w:szCs w:val="24"/>
+        </w:rPr>
+        <w:t xml:space="preserve"> </w:t>
+      </w:r>
+      <w:proofErr w:type="spellStart"/>
+      <w:r>
+        <w:rPr>
+          <w:b/>
+          <w:sz w:val="24"/>
+          <w:szCs w:val="24"/>
+        </w:rPr>
+        <w:t>chỉ</w:t>
+      </w:r>
+      <w:proofErr w:type="spellEnd"/>
+      <w:r>
+        <w:rPr>
+          <w:sz w:val="24"/>
+          <w:szCs w:val="24"/>
+        </w:rPr>
+        <w:t xml:space="preserve">: </w:t>
+      </w:r>
+      <w:proofErr w:type="spellStart"/>
+      <w:r>
+        <w:rPr>
+          <w:rStyle w:val="ff1"/>
+          <w:rFonts w:cs="Tahoma"/>
+          <w:color w:val="000000"/>
+          <w:sz w:val="24"/>
+          <w:szCs w:val="24"/>
+          <w:bdr w:val="none" w:sz="0" w:space="0" w:color="auto" w:frame="1"/>
+        </w:rPr>
+        <w:t>s</w:t>
+      </w:r>
+      <w:r>
+        <w:rPr>
+          <w:rStyle w:val="ls0"/>
+          <w:rFonts w:cs="Tahoma"/>
+          <w:color w:val="000000"/>
+          <w:sz w:val="24"/>
+          <w:szCs w:val="24"/>
+          <w:bdr w:val="none" w:sz="0" w:space="0" w:color="auto" w:frame="1"/>
+        </w:rPr>
+        <w:t>ố</w:t>
+      </w:r>
+      <w:proofErr w:type="spellEnd"/>
+      <w:r>
+        <w:rPr>
+          <w:rStyle w:val="ff1"/>
+          <w:rFonts w:cs="Tahoma"/>
+          <w:color w:val="000000"/>
+          <w:sz w:val="24"/>
+          <w:szCs w:val="24"/>
+          <w:bdr w:val="none" w:sz="0" w:space="0" w:color="auto" w:frame="1"/>
+        </w:rPr>
+        <w:t xml:space="preserve"> </w:t>
+      </w:r>
+      <w:r>
+        <w:rPr>
+          <w:rStyle w:val="ff1"/>
+          <w:rFonts w:cs="Tahoma"/>
+          <w:color w:val="000000"/>
+          <w:sz w:val="24"/>
+          <w:szCs w:val="24"/>
+          <w:bdr w:val="none" w:sz="0" w:space="0" w:color="auto" w:frame="1"/>
+        </w:rPr>
+        <w:t xml:space="preserve">2 </w:t>
+      </w:r>
+      <w:proofErr w:type="spellStart"/>
+      <w:r>
+        <w:rPr>
+          <w:rStyle w:val="ff1"/>
+          <w:rFonts w:cs="Tahoma"/>
+          <w:color w:val="000000"/>
+          <w:sz w:val="24"/>
+          <w:szCs w:val="24"/>
+          <w:bdr w:val="none" w:sz="0" w:space="0" w:color="auto" w:frame="1"/>
+        </w:rPr>
+        <w:t>Đại</w:t>
+      </w:r>
+      <w:proofErr w:type="spellEnd"/>
+      <w:r>
+        <w:rPr>
+          <w:rStyle w:val="ff1"/>
+          <w:rFonts w:cs="Tahoma"/>
+          <w:color w:val="000000"/>
+          <w:sz w:val="24"/>
+          <w:szCs w:val="24"/>
+          <w:bdr w:val="none" w:sz="0" w:space="0" w:color="auto" w:frame="1"/>
+        </w:rPr>
+        <w:t xml:space="preserve"> </w:t>
+      </w:r>
+      <w:proofErr w:type="spellStart"/>
+      <w:r>
+        <w:rPr>
+          <w:rStyle w:val="ff1"/>
+          <w:rFonts w:cs="Tahoma"/>
+          <w:color w:val="000000"/>
+          <w:sz w:val="24"/>
+          <w:szCs w:val="24"/>
+          <w:bdr w:val="none" w:sz="0" w:space="0" w:color="auto" w:frame="1"/>
+        </w:rPr>
+        <w:t>Cồ</w:t>
+      </w:r>
+      <w:proofErr w:type="spellEnd"/>
+      <w:r>
+        <w:rPr>
+          <w:rStyle w:val="ff1"/>
+          <w:rFonts w:cs="Tahoma"/>
+          <w:color w:val="000000"/>
+          <w:sz w:val="24"/>
+          <w:szCs w:val="24"/>
+          <w:bdr w:val="none" w:sz="0" w:space="0" w:color="auto" w:frame="1"/>
+        </w:rPr>
+        <w:t xml:space="preserve"> </w:t>
+      </w:r>
+      <w:proofErr w:type="spellStart"/>
+      <w:r>
+        <w:rPr>
+          <w:rStyle w:val="ff1"/>
+          <w:rFonts w:cs="Tahoma"/>
+          <w:color w:val="000000"/>
+          <w:sz w:val="24"/>
+          <w:szCs w:val="24"/>
+          <w:bdr w:val="none" w:sz="0" w:space="0" w:color="auto" w:frame="1"/>
+        </w:rPr>
+        <w:t>Việt</w:t>
+      </w:r>
+      <w:proofErr w:type="spellEnd"/>
+      <w:r>
+        <w:rPr>
+          <w:rStyle w:val="ff1"/>
+          <w:rFonts w:cs="Tahoma"/>
+          <w:color w:val="000000"/>
+          <w:sz w:val="24"/>
+          <w:szCs w:val="24"/>
+          <w:bdr w:val="none" w:sz="0" w:space="0" w:color="auto" w:frame="1"/>
+        </w:rPr>
+        <w:t xml:space="preserve"> – Hai </w:t>
+      </w:r>
+      <w:proofErr w:type="spellStart"/>
+      <w:r>
+        <w:rPr>
+          <w:rStyle w:val="ff1"/>
+          <w:rFonts w:cs="Tahoma"/>
+          <w:color w:val="000000"/>
+          <w:sz w:val="24"/>
+          <w:szCs w:val="24"/>
+          <w:bdr w:val="none" w:sz="0" w:space="0" w:color="auto" w:frame="1"/>
+        </w:rPr>
+        <w:t>Bà</w:t>
+      </w:r>
+      <w:proofErr w:type="spellEnd"/>
+      <w:r>
+        <w:rPr>
+          <w:rStyle w:val="ff1"/>
+          <w:rFonts w:cs="Tahoma"/>
+          <w:color w:val="000000"/>
+          <w:sz w:val="24"/>
+          <w:szCs w:val="24"/>
+          <w:bdr w:val="none" w:sz="0" w:space="0" w:color="auto" w:frame="1"/>
+        </w:rPr>
+        <w:t xml:space="preserve"> </w:t>
+      </w:r>
+      <w:proofErr w:type="spellStart"/>
+      <w:r>
+        <w:rPr>
+          <w:rStyle w:val="ff1"/>
+          <w:rFonts w:cs="Tahoma"/>
+          <w:color w:val="000000"/>
+          <w:sz w:val="24"/>
+          <w:szCs w:val="24"/>
+          <w:bdr w:val="none" w:sz="0" w:space="0" w:color="auto" w:frame="1"/>
+        </w:rPr>
+        <w:t>Trưng</w:t>
+      </w:r>
+      <w:proofErr w:type="spellEnd"/>
+      <w:r>
+        <w:rPr>
+          <w:rStyle w:val="ff1"/>
+          <w:rFonts w:cs="Tahoma"/>
+          <w:color w:val="000000"/>
+          <w:sz w:val="24"/>
+          <w:szCs w:val="24"/>
+          <w:bdr w:val="none" w:sz="0" w:space="0" w:color="auto" w:frame="1"/>
+        </w:rPr>
+        <w:t xml:space="preserve"> – </w:t>
+      </w:r>
+      <w:proofErr w:type="spellStart"/>
+      <w:r>
+        <w:rPr>
+          <w:rStyle w:val="ff1"/>
+          <w:rFonts w:cs="Tahoma"/>
+          <w:color w:val="000000"/>
+          <w:sz w:val="24"/>
+          <w:szCs w:val="24"/>
+          <w:bdr w:val="none" w:sz="0" w:space="0" w:color="auto" w:frame="1"/>
+        </w:rPr>
+        <w:t>Hà</w:t>
+      </w:r>
+      <w:proofErr w:type="spellEnd"/>
+      <w:r>
+        <w:rPr>
+          <w:rStyle w:val="ff1"/>
+          <w:rFonts w:cs="Tahoma"/>
+          <w:color w:val="000000"/>
+          <w:sz w:val="24"/>
+          <w:szCs w:val="24"/>
+          <w:bdr w:val="none" w:sz="0" w:space="0" w:color="auto" w:frame="1"/>
+        </w:rPr>
+        <w:t xml:space="preserve"> </w:t>
+      </w:r>
+      <w:proofErr w:type="spellStart"/>
+      <w:r>
+        <w:rPr>
+          <w:rStyle w:val="ff1"/>
+          <w:rFonts w:cs="Tahoma"/>
+          <w:color w:val="000000"/>
+          <w:sz w:val="24"/>
+          <w:szCs w:val="24"/>
+          <w:bdr w:val="none" w:sz="0" w:space="0" w:color="auto" w:frame="1"/>
+        </w:rPr>
+        <w:t>Nội</w:t>
+      </w:r>
+      <w:proofErr w:type="spellEnd"/>
+      <w:r>
+        <w:rPr>
+          <w:rStyle w:val="ff1"/>
+          <w:rFonts w:cs="Tahoma"/>
+          <w:color w:val="000000"/>
+          <w:sz w:val="24"/>
+          <w:szCs w:val="24"/>
+          <w:bdr w:val="none" w:sz="0" w:space="0" w:color="auto" w:frame="1"/>
+        </w:rPr>
+        <w:t>.</w:t>
+      </w:r>
+    </w:p>
+    <w:p>
+      <w:pPr>
+        <w:rPr>
+          <w:sz w:val="24"/>
+          <w:szCs w:val="24"/>
+        </w:rPr>
+      </w:pPr>
+      <w:r>
+        <w:rPr>
+          <w:b/>
+          <w:sz w:val="24"/>
+          <w:szCs w:val="24"/>
+        </w:rPr>
+        <w:t>Mail</w:t>
+      </w:r>
+      <w:r>
+        <w:rPr>
+          <w:sz w:val="24"/>
+          <w:szCs w:val="24"/>
+        </w:rPr>
+        <w:t xml:space="preserve">: </w:t>
+      </w:r>
+      <w:r>
+        <w:rPr>
+          <w:rStyle w:val="Hyperlink"/>
+          <w:sz w:val="24"/>
+          <w:szCs w:val="24"/>
+        </w:rPr>
+        <w:t>bkdeverloper@bkdev.com</w:t>
+      </w:r>
+    </w:p>
+    <w:p>
+      <w:pPr>
+        <w:rPr>
+          <w:sz w:val="24"/>
+          <w:szCs w:val="24"/>
+        </w:rPr>
+      </w:pPr>
+      <w:r>
+        <w:rPr>
+          <w:b/>
+          <w:sz w:val="24"/>
+          <w:szCs w:val="24"/>
+        </w:rPr>
+        <w:t>Tel</w:t>
+      </w:r>
+      <w:r>
+        <w:rPr>
+          <w:sz w:val="24"/>
+          <w:szCs w:val="24"/>
+        </w:rPr>
+        <w:t>: 0987654321</w:t>
+      </w:r>
+    </w:p>
+    <w:p>
+      <w:pPr>
+        <w:jc w:val="center"/>
+        <w:rPr>
+          <w:b/>
+          <w:sz w:val="24"/>
+          <w:szCs w:val="24"/>
+        </w:rPr>
+      </w:pPr>
+      <w:proofErr w:type="spellStart"/>
+      <w:r>
+        <w:rPr>
+          <w:b/>
+          <w:sz w:val="24"/>
+          <w:szCs w:val="24"/>
+        </w:rPr>
+        <w:t>Bảng</w:t>
+      </w:r>
+      <w:proofErr w:type="spellEnd"/>
+      <w:r>
+        <w:rPr>
+          <w:b/>
+          <w:sz w:val="24"/>
+          <w:szCs w:val="24"/>
+        </w:rPr>
+        <w:t xml:space="preserve"> </w:t>
+      </w:r>
+      <w:proofErr w:type="spellStart"/>
+      <w:r>
+        <w:rPr>
+          <w:b/>
+          <w:sz w:val="24"/>
+          <w:szCs w:val="24"/>
+        </w:rPr>
+        <w:t>phân</w:t>
+      </w:r>
+      <w:proofErr w:type="spellEnd"/>
+      <w:r>
+        <w:rPr>
+          <w:b/>
+          <w:sz w:val="24"/>
+          <w:szCs w:val="24"/>
+        </w:rPr>
+        <w:t xml:space="preserve"> </w:t>
+      </w:r>
+      <w:proofErr w:type="spellStart"/>
+      <w:r>
+        <w:rPr>
+          <w:b/>
+          <w:sz w:val="24"/>
+          <w:szCs w:val="24"/>
+        </w:rPr>
+        <w:t>quyền</w:t>
+      </w:r>
+      <w:proofErr w:type="spellEnd"/>
+      <w:r>
+        <w:rPr>
+          <w:b/>
+          <w:sz w:val="24"/>
+          <w:szCs w:val="24"/>
+        </w:rPr>
+        <w:t xml:space="preserve"> </w:t>
+      </w:r>
+      <w:proofErr w:type="spellStart"/>
+      <w:r>
+        <w:rPr>
+          <w:b/>
+          <w:sz w:val="24"/>
+          <w:szCs w:val="24"/>
+        </w:rPr>
+        <w:t>và</w:t>
+      </w:r>
+      <w:proofErr w:type="spellEnd"/>
+      <w:r>
+        <w:rPr>
+          <w:b/>
+          <w:sz w:val="24"/>
+          <w:szCs w:val="24"/>
+        </w:rPr>
+        <w:t xml:space="preserve"> </w:t>
+      </w:r>
+      <w:proofErr w:type="spellStart"/>
+      <w:r>
+        <w:rPr>
+          <w:b/>
+          <w:sz w:val="24"/>
+          <w:szCs w:val="24"/>
+        </w:rPr>
+        <w:t>vai</w:t>
+      </w:r>
+      <w:proofErr w:type="spellEnd"/>
+      <w:r>
+        <w:rPr>
+          <w:b/>
+          <w:sz w:val="24"/>
+          <w:szCs w:val="24"/>
+        </w:rPr>
+        <w:t xml:space="preserve"> </w:t>
+      </w:r>
+      <w:proofErr w:type="spellStart"/>
+      <w:r>
+        <w:rPr>
+          <w:b/>
+          <w:sz w:val="24"/>
+          <w:szCs w:val="24"/>
+        </w:rPr>
+        <w:t>trò</w:t>
+      </w:r>
+      <w:proofErr w:type="spellEnd"/>
+      <w:r>
+        <w:rPr>
+          <w:b/>
+          <w:sz w:val="24"/>
+          <w:szCs w:val="24"/>
+        </w:rPr>
+        <w:t xml:space="preserve"> </w:t>
+      </w:r>
+      <w:proofErr w:type="spellStart"/>
+      <w:r>
+        <w:rPr>
+          <w:b/>
+          <w:sz w:val="24"/>
+          <w:szCs w:val="24"/>
+        </w:rPr>
+        <w:t>trong</w:t>
+      </w:r>
+      <w:proofErr w:type="spellEnd"/>
+      <w:r>
+        <w:rPr>
+          <w:b/>
+          <w:sz w:val="24"/>
+          <w:szCs w:val="24"/>
+        </w:rPr>
+        <w:t xml:space="preserve"> </w:t>
+      </w:r>
+      <w:proofErr w:type="spellStart"/>
+      <w:r>
+        <w:rPr>
+          <w:b/>
+          <w:sz w:val="24"/>
+          <w:szCs w:val="24"/>
+        </w:rPr>
+        <w:t>dự</w:t>
+      </w:r>
+      <w:proofErr w:type="spellEnd"/>
+      <w:r>
+        <w:rPr>
+          <w:b/>
+          <w:sz w:val="24"/>
+          <w:szCs w:val="24"/>
+        </w:rPr>
+        <w:t xml:space="preserve"> </w:t>
+      </w:r>
+      <w:proofErr w:type="spellStart"/>
+      <w:r>
+        <w:rPr>
+          <w:b/>
+          <w:sz w:val="24"/>
+          <w:szCs w:val="24"/>
+        </w:rPr>
+        <w:t>án</w:t>
+      </w:r>
+      <w:proofErr w:type="spellEnd"/>
+    </w:p>
+    <w:tbl>
+      <w:tblPr>
+        <w:tblStyle w:val="BlueStripe1"/>
+        <w:tblW w:w="0" w:type="auto"/>
+        <w:tblLook w:val="04A0" w:firstRow="1" w:lastRow="0" w:firstColumn="1" w:lastColumn="0" w:noHBand="0" w:noVBand="1"/>
+      </w:tblPr>
+      <w:tblGrid>
+        <w:gridCol w:w="608"/>
+        <w:gridCol w:w="965"/>
+        <w:gridCol w:w="3454"/>
+        <w:gridCol w:w="1424"/>
+        <w:gridCol w:w="894"/>
+        <w:gridCol w:w="613"/>
+        <w:gridCol w:w="802"/>
+      </w:tblGrid>
+      <w:tr>
+        <w:trPr>
+          <w:cnfStyle w:val="100000000000" w:firstRow="1" w:lastRow="0" w:firstColumn="0" w:lastColumn="0" w:oddVBand="0" w:evenVBand="0" w:oddHBand="0" w:evenHBand="0" w:firstRowFirstColumn="0" w:firstRowLastColumn="0" w:lastRowFirstColumn="0" w:lastRowLastColumn="0"/>
+        </w:trPr>
+        <w:tc>
+          <w:tcPr>
+            <w:cnfStyle w:val="001000000000" w:firstRow="0" w:lastRow="0" w:firstColumn="1" w:lastColumn="0" w:oddVBand="0" w:evenVBand="0" w:oddHBand="0" w:evenHBand="0" w:firstRowFirstColumn="0" w:firstRowLastColumn="0" w:lastRowFirstColumn="0" w:lastRowLastColumn="0"/>
+            <w:tcW w:w="557" w:type="dxa"/>
+          </w:tcPr>
+          <w:p>
+            <w:pPr>
+              <w:jc w:val="center"/>
+              <w:rPr>
+                <w:b w:val="0"/>
+                <w:sz w:val="24"/>
+                <w:szCs w:val="24"/>
+              </w:rPr>
+            </w:pPr>
+            <w:r>
+              <w:rPr>
+                <w:b w:val="0"/>
+                <w:sz w:val="24"/>
+                <w:szCs w:val="24"/>
+              </w:rPr>
+              <w:t>STT</w:t>
+            </w:r>
+          </w:p>
+        </w:tc>
+        <w:tc>
+          <w:tcPr>
+            <w:tcW w:w="1945" w:type="dxa"/>
+          </w:tcPr>
+          <w:p>
+            <w:pPr>
+              <w:jc w:val="center"/>
+              <w:cnfStyle w:val="100000000000" w:firstRow="1" w:lastRow="0" w:firstColumn="0" w:lastColumn="0" w:oddVBand="0" w:evenVBand="0" w:oddHBand="0" w:evenHBand="0" w:firstRowFirstColumn="0" w:firstRowLastColumn="0" w:lastRowFirstColumn="0" w:lastRowLastColumn="0"/>
+              <w:rPr>
+                <w:b w:val="0"/>
+                <w:sz w:val="24"/>
+                <w:szCs w:val="24"/>
+              </w:rPr>
+            </w:pPr>
+            <w:proofErr w:type="spellStart"/>
+            <w:r>
+              <w:rPr>
+                <w:b w:val="0"/>
+                <w:sz w:val="24"/>
+                <w:szCs w:val="24"/>
+              </w:rPr>
+              <w:t>Người</w:t>
+            </w:r>
+            <w:proofErr w:type="spellEnd"/>
+            <w:r>
+              <w:rPr>
+                <w:b w:val="0"/>
+                <w:sz w:val="24"/>
+                <w:szCs w:val="24"/>
+              </w:rPr>
+              <w:t xml:space="preserve"> </w:t>
+            </w:r>
+            <w:proofErr w:type="spellStart"/>
+            <w:r>
+              <w:rPr>
+                <w:b w:val="0"/>
+                <w:sz w:val="24"/>
+                <w:szCs w:val="24"/>
+              </w:rPr>
+              <w:t>liên</w:t>
+            </w:r>
+            <w:proofErr w:type="spellEnd"/>
+            <w:r>
+              <w:rPr>
+                <w:b w:val="0"/>
+                <w:sz w:val="24"/>
+                <w:szCs w:val="24"/>
+              </w:rPr>
+              <w:t xml:space="preserve"> </w:t>
+            </w:r>
+            <w:proofErr w:type="spellStart"/>
+            <w:r>
+              <w:rPr>
+                <w:b w:val="0"/>
+                <w:sz w:val="24"/>
+                <w:szCs w:val="24"/>
+              </w:rPr>
+              <w:t>hệ</w:t>
+            </w:r>
+            <w:proofErr w:type="spellEnd"/>
+          </w:p>
+        </w:tc>
+        <w:tc>
+          <w:tcPr>
+            <w:tcW w:w="1252" w:type="dxa"/>
+          </w:tcPr>
+          <w:p>
+            <w:pPr>
+              <w:jc w:val="center"/>
+              <w:cnfStyle w:val="100000000000" w:firstRow="1" w:lastRow="0" w:firstColumn="0" w:lastColumn="0" w:oddVBand="0" w:evenVBand="0" w:oddHBand="0" w:evenHBand="0" w:firstRowFirstColumn="0" w:firstRowLastColumn="0" w:lastRowFirstColumn="0" w:lastRowLastColumn="0"/>
+              <w:rPr>
+                <w:b w:val="0"/>
+                <w:sz w:val="24"/>
+                <w:szCs w:val="24"/>
+              </w:rPr>
+            </w:pPr>
+            <w:r>
+              <w:rPr>
+                <w:b w:val="0"/>
+                <w:sz w:val="24"/>
+                <w:szCs w:val="24"/>
+              </w:rPr>
+              <w:t>Mail</w:t>
+            </w:r>
+          </w:p>
+        </w:tc>
+        <w:tc>
+          <w:tcPr>
+            <w:tcW w:w="1251" w:type="dxa"/>
+          </w:tcPr>
+          <w:p>
+            <w:pPr>
+              <w:jc w:val="center"/>
+              <w:cnfStyle w:val="100000000000" w:firstRow="1" w:lastRow="0" w:firstColumn="0" w:lastColumn="0" w:oddVBand="0" w:evenVBand="0" w:oddHBand="0" w:evenHBand="0" w:firstRowFirstColumn="0" w:firstRowLastColumn="0" w:lastRowFirstColumn="0" w:lastRowLastColumn="0"/>
+              <w:rPr>
+                <w:b w:val="0"/>
+                <w:sz w:val="24"/>
+                <w:szCs w:val="24"/>
+              </w:rPr>
+            </w:pPr>
+            <w:r>
+              <w:rPr>
+                <w:b w:val="0"/>
+                <w:sz w:val="24"/>
+                <w:szCs w:val="24"/>
+              </w:rPr>
+              <w:t>Tel</w:t>
+            </w:r>
+          </w:p>
+        </w:tc>
+        <w:tc>
+          <w:tcPr>
+            <w:tcW w:w="1251" w:type="dxa"/>
+          </w:tcPr>
+          <w:p>
+            <w:pPr>
+              <w:jc w:val="center"/>
+              <w:cnfStyle w:val="100000000000" w:firstRow="1" w:lastRow="0" w:firstColumn="0" w:lastColumn="0" w:oddVBand="0" w:evenVBand="0" w:oddHBand="0" w:evenHBand="0" w:firstRowFirstColumn="0" w:firstRowLastColumn="0" w:lastRowFirstColumn="0" w:lastRowLastColumn="0"/>
+              <w:rPr>
+                <w:b w:val="0"/>
+                <w:sz w:val="24"/>
+                <w:szCs w:val="24"/>
+              </w:rPr>
+            </w:pPr>
+            <w:proofErr w:type="spellStart"/>
+            <w:r>
+              <w:rPr>
+                <w:b w:val="0"/>
+                <w:sz w:val="24"/>
+                <w:szCs w:val="24"/>
+              </w:rPr>
+              <w:t>Mô</w:t>
+            </w:r>
+            <w:proofErr w:type="spellEnd"/>
+            <w:r>
+              <w:rPr>
+                <w:b w:val="0"/>
+                <w:sz w:val="24"/>
+                <w:szCs w:val="24"/>
+              </w:rPr>
+              <w:t xml:space="preserve"> </w:t>
+            </w:r>
+            <w:proofErr w:type="spellStart"/>
+            <w:r>
+              <w:rPr>
+                <w:b w:val="0"/>
+                <w:sz w:val="24"/>
+                <w:szCs w:val="24"/>
+              </w:rPr>
+              <w:t>tả</w:t>
+            </w:r>
+            <w:proofErr w:type="spellEnd"/>
+          </w:p>
+        </w:tc>
+        <w:tc>
+          <w:tcPr>
+            <w:tcW w:w="1252" w:type="dxa"/>
+          </w:tcPr>
+          <w:p>
+            <w:pPr>
+              <w:jc w:val="center"/>
+              <w:cnfStyle w:val="100000000000" w:firstRow="1" w:lastRow="0" w:firstColumn="0" w:lastColumn="0" w:oddVBand="0" w:evenVBand="0" w:oddHBand="0" w:evenHBand="0" w:firstRowFirstColumn="0" w:firstRowLastColumn="0" w:lastRowFirstColumn="0" w:lastRowLastColumn="0"/>
+              <w:rPr>
+                <w:b w:val="0"/>
+                <w:sz w:val="24"/>
+                <w:szCs w:val="24"/>
+              </w:rPr>
+            </w:pPr>
+            <w:r>
+              <w:rPr>
+                <w:b w:val="0"/>
+                <w:sz w:val="24"/>
+                <w:szCs w:val="24"/>
+              </w:rPr>
+              <w:t>Mail to</w:t>
+            </w:r>
+          </w:p>
+        </w:tc>
+        <w:tc>
+          <w:tcPr>
+            <w:tcW w:w="1252" w:type="dxa"/>
+          </w:tcPr>
+          <w:p>
+            <w:pPr>
+              <w:jc w:val="center"/>
+              <w:cnfStyle w:val="100000000000" w:firstRow="1" w:lastRow="0" w:firstColumn="0" w:lastColumn="0" w:oddVBand="0" w:evenVBand="0" w:oddHBand="0" w:evenHBand="0" w:firstRowFirstColumn="0" w:firstRowLastColumn="0" w:lastRowFirstColumn="0" w:lastRowLastColumn="0"/>
+              <w:rPr>
+                <w:b w:val="0"/>
+                <w:sz w:val="24"/>
+                <w:szCs w:val="24"/>
+              </w:rPr>
+            </w:pPr>
+            <w:proofErr w:type="spellStart"/>
+            <w:r>
+              <w:rPr>
+                <w:b w:val="0"/>
+                <w:sz w:val="24"/>
+                <w:szCs w:val="24"/>
+              </w:rPr>
+              <w:t>Thời</w:t>
+            </w:r>
+            <w:proofErr w:type="spellEnd"/>
+            <w:r>
+              <w:rPr>
+                <w:b w:val="0"/>
+                <w:sz w:val="24"/>
+                <w:szCs w:val="24"/>
+              </w:rPr>
+              <w:t xml:space="preserve"> </w:t>
+            </w:r>
+            <w:proofErr w:type="spellStart"/>
+            <w:r>
+              <w:rPr>
+                <w:b w:val="0"/>
+                <w:sz w:val="24"/>
+                <w:szCs w:val="24"/>
+              </w:rPr>
+              <w:t>lượng</w:t>
+            </w:r>
+            <w:proofErr w:type="spellEnd"/>
+            <w:r>
+              <w:rPr>
+                <w:b w:val="0"/>
+                <w:sz w:val="24"/>
+                <w:szCs w:val="24"/>
+              </w:rPr>
+              <w:t xml:space="preserve"> </w:t>
+            </w:r>
+            <w:proofErr w:type="spellStart"/>
+            <w:r>
+              <w:rPr>
+                <w:b w:val="0"/>
+                <w:sz w:val="24"/>
+                <w:szCs w:val="24"/>
+              </w:rPr>
+              <w:t>tham</w:t>
+            </w:r>
+            <w:proofErr w:type="spellEnd"/>
+            <w:r>
+              <w:rPr>
+                <w:b w:val="0"/>
+                <w:sz w:val="24"/>
+                <w:szCs w:val="24"/>
+              </w:rPr>
+              <w:t xml:space="preserve"> </w:t>
+            </w:r>
+            <w:proofErr w:type="spellStart"/>
+            <w:r>
+              <w:rPr>
+                <w:b w:val="0"/>
+                <w:sz w:val="24"/>
+                <w:szCs w:val="24"/>
+              </w:rPr>
+              <w:t>dự</w:t>
+            </w:r>
+            <w:proofErr w:type="spellEnd"/>
+          </w:p>
+        </w:tc>
+      </w:tr>
+      <w:tr>
+        <w:tc>
+          <w:tcPr>
+            <w:cnfStyle w:val="001000000000" w:firstRow="0" w:lastRow="0" w:firstColumn="1" w:lastColumn="0" w:oddVBand="0" w:evenVBand="0" w:oddHBand="0" w:evenHBand="0" w:firstRowFirstColumn="0" w:firstRowLastColumn="0" w:lastRowFirstColumn="0" w:lastRowLastColumn="0"/>
+            <w:tcW w:w="557" w:type="dxa"/>
+          </w:tcPr>
+          <w:p>
+            <w:pPr>
+              <w:jc w:val="center"/>
+              <w:rPr>
+                <w:b w:val="0"/>
+                <w:sz w:val="24"/>
+                <w:szCs w:val="24"/>
+              </w:rPr>
+            </w:pPr>
+            <w:r>
+              <w:rPr>
+                <w:b w:val="0"/>
+                <w:sz w:val="24"/>
+                <w:szCs w:val="24"/>
+              </w:rPr>
+              <w:t>1</w:t>
+            </w:r>
+          </w:p>
+        </w:tc>
+        <w:tc>
+          <w:tcPr>
+            <w:tcW w:w="1945" w:type="dxa"/>
+          </w:tcPr>
+          <w:p>
+            <w:pPr>
+              <w:jc w:val="center"/>
+              <w:cnfStyle w:val="000000000000" w:firstRow="0" w:lastRow="0" w:firstColumn="0" w:lastColumn="0" w:oddVBand="0" w:evenVBand="0" w:oddHBand="0" w:evenHBand="0" w:firstRowFirstColumn="0" w:firstRowLastColumn="0" w:lastRowFirstColumn="0" w:lastRowLastColumn="0"/>
+              <w:rPr>
+                <w:sz w:val="24"/>
+                <w:szCs w:val="24"/>
+              </w:rPr>
+            </w:pPr>
+            <w:proofErr w:type="spellStart"/>
+            <w:r>
+              <w:rPr>
+                <w:sz w:val="24"/>
+                <w:szCs w:val="24"/>
+              </w:rPr>
+              <w:t>N</w:t>
+            </w:r>
+            <w:r>
+              <w:t>guyễn</w:t>
+            </w:r>
+            <w:proofErr w:type="spellEnd"/>
+            <w:r>
+              <w:t xml:space="preserve"> </w:t>
+            </w:r>
+            <w:proofErr w:type="spellStart"/>
+            <w:r>
+              <w:t>Ngọc</w:t>
+            </w:r>
+            <w:proofErr w:type="spellEnd"/>
+            <w:r>
+              <w:t xml:space="preserve"> </w:t>
+            </w:r>
+            <w:proofErr w:type="spellStart"/>
+            <w:r>
+              <w:t>Thành</w:t>
+            </w:r>
+            <w:proofErr w:type="spellEnd"/>
+          </w:p>
+        </w:tc>
+        <w:tc>
+          <w:tcPr>
+            <w:tcW w:w="1252" w:type="dxa"/>
+          </w:tcPr>
+          <w:p>
+            <w:pPr>
+              <w:jc w:val="center"/>
+              <w:cnfStyle w:val="000000000000" w:firstRow="0" w:lastRow="0" w:firstColumn="0" w:lastColumn="0" w:oddVBand="0" w:evenVBand="0" w:oddHBand="0" w:evenHBand="0" w:firstRowFirstColumn="0" w:firstRowLastColumn="0" w:lastRowFirstColumn="0" w:lastRowLastColumn="0"/>
+              <w:rPr>
+                <w:sz w:val="24"/>
+                <w:szCs w:val="24"/>
+              </w:rPr>
+            </w:pPr>
+            <w:hyperlink r:id="rId16" w:history="1">
+              <w:r>
+                <w:rPr>
+                  <w:rStyle w:val="Hyperlink"/>
+                  <w:sz w:val="24"/>
+                  <w:szCs w:val="24"/>
+                </w:rPr>
+                <w:t>thanh.nn153393</w:t>
+              </w:r>
+            </w:hyperlink>
+            <w:r>
+              <w:rPr>
+                <w:rStyle w:val="Hyperlink"/>
+                <w:sz w:val="24"/>
+                <w:szCs w:val="24"/>
+              </w:rPr>
+              <w:t>@sis.hust.edu.vn</w:t>
+            </w:r>
+          </w:p>
+        </w:tc>
+        <w:tc>
+          <w:tcPr>
+            <w:tcW w:w="1251" w:type="dxa"/>
+          </w:tcPr>
+          <w:p>
+            <w:pPr>
+              <w:jc w:val="center"/>
+              <w:cnfStyle w:val="000000000000" w:firstRow="0" w:lastRow="0" w:firstColumn="0" w:lastColumn="0" w:oddVBand="0" w:evenVBand="0" w:oddHBand="0" w:evenHBand="0" w:firstRowFirstColumn="0" w:firstRowLastColumn="0" w:lastRowFirstColumn="0" w:lastRowLastColumn="0"/>
+              <w:rPr>
+                <w:sz w:val="24"/>
+                <w:szCs w:val="24"/>
+              </w:rPr>
+            </w:pPr>
+            <w:r>
+              <w:rPr>
+                <w:sz w:val="24"/>
+                <w:szCs w:val="24"/>
+              </w:rPr>
+              <w:t>0123456654</w:t>
+            </w:r>
+          </w:p>
+        </w:tc>
+        <w:tc>
+          <w:tcPr>
+            <w:tcW w:w="1251" w:type="dxa"/>
+          </w:tcPr>
+          <w:p>
+            <w:pPr>
+              <w:jc w:val="center"/>
+              <w:cnfStyle w:val="000000000000" w:firstRow="0" w:lastRow="0" w:firstColumn="0" w:lastColumn="0" w:oddVBand="0" w:evenVBand="0" w:oddHBand="0" w:evenHBand="0" w:firstRowFirstColumn="0" w:firstRowLastColumn="0" w:lastRowFirstColumn="0" w:lastRowLastColumn="0"/>
+              <w:rPr>
+                <w:sz w:val="24"/>
+                <w:szCs w:val="24"/>
+              </w:rPr>
+            </w:pPr>
+            <w:proofErr w:type="spellStart"/>
+            <w:r>
+              <w:rPr>
+                <w:sz w:val="24"/>
+                <w:szCs w:val="24"/>
+              </w:rPr>
+              <w:t>Kỹ</w:t>
+            </w:r>
+            <w:proofErr w:type="spellEnd"/>
+            <w:r>
+              <w:rPr>
+                <w:sz w:val="24"/>
+                <w:szCs w:val="24"/>
+              </w:rPr>
+              <w:t xml:space="preserve"> </w:t>
+            </w:r>
+            <w:proofErr w:type="spellStart"/>
+            <w:r>
+              <w:rPr>
+                <w:sz w:val="24"/>
+                <w:szCs w:val="24"/>
+              </w:rPr>
+              <w:t>thuật</w:t>
+            </w:r>
+            <w:proofErr w:type="spellEnd"/>
+            <w:r>
+              <w:rPr>
+                <w:sz w:val="24"/>
+                <w:szCs w:val="24"/>
+              </w:rPr>
+              <w:t xml:space="preserve">+ </w:t>
+            </w:r>
+            <w:proofErr w:type="spellStart"/>
+            <w:r>
+              <w:rPr>
+                <w:sz w:val="24"/>
+                <w:szCs w:val="24"/>
+              </w:rPr>
+              <w:t>Phát</w:t>
+            </w:r>
+            <w:proofErr w:type="spellEnd"/>
+            <w:r>
+              <w:rPr>
+                <w:sz w:val="24"/>
+                <w:szCs w:val="24"/>
+              </w:rPr>
+              <w:t xml:space="preserve"> </w:t>
+            </w:r>
+            <w:proofErr w:type="spellStart"/>
+            <w:r>
+              <w:rPr>
+                <w:sz w:val="24"/>
+                <w:szCs w:val="24"/>
+              </w:rPr>
+              <w:t>triển</w:t>
+            </w:r>
+            <w:proofErr w:type="spellEnd"/>
+            <w:r>
+              <w:rPr>
+                <w:sz w:val="24"/>
+                <w:szCs w:val="24"/>
+              </w:rPr>
+              <w:t xml:space="preserve"> </w:t>
+            </w:r>
+            <w:proofErr w:type="spellStart"/>
+            <w:r>
+              <w:rPr>
+                <w:sz w:val="24"/>
+                <w:szCs w:val="24"/>
+              </w:rPr>
+              <w:t>sản</w:t>
+            </w:r>
+            <w:proofErr w:type="spellEnd"/>
+            <w:r>
+              <w:rPr>
+                <w:sz w:val="24"/>
+                <w:szCs w:val="24"/>
+              </w:rPr>
+              <w:t xml:space="preserve"> </w:t>
+            </w:r>
+            <w:proofErr w:type="spellStart"/>
+            <w:r>
+              <w:rPr>
+                <w:sz w:val="24"/>
+                <w:szCs w:val="24"/>
+              </w:rPr>
+              <w:lastRenderedPageBreak/>
+              <w:t>phẩm</w:t>
+            </w:r>
+            <w:proofErr w:type="spellEnd"/>
+          </w:p>
+        </w:tc>
+        <w:tc>
+          <w:tcPr>
+            <w:tcW w:w="1252" w:type="dxa"/>
+          </w:tcPr>
+          <w:p>
+            <w:pPr>
+              <w:jc w:val="center"/>
+              <w:cnfStyle w:val="000000000000" w:firstRow="0" w:lastRow="0" w:firstColumn="0" w:lastColumn="0" w:oddVBand="0" w:evenVBand="0" w:oddHBand="0" w:evenHBand="0" w:firstRowFirstColumn="0" w:firstRowLastColumn="0" w:lastRowFirstColumn="0" w:lastRowLastColumn="0"/>
+              <w:rPr>
+                <w:sz w:val="24"/>
+                <w:szCs w:val="24"/>
+              </w:rPr>
+            </w:pPr>
+            <w:r>
+              <w:rPr>
+                <w:sz w:val="24"/>
+                <w:szCs w:val="24"/>
+              </w:rPr>
+              <w:lastRenderedPageBreak/>
+              <w:t xml:space="preserve">To </w:t>
+            </w:r>
+          </w:p>
+        </w:tc>
+        <w:tc>
+          <w:tcPr>
+            <w:tcW w:w="1252" w:type="dxa"/>
+          </w:tcPr>
+          <w:p>
+            <w:pPr>
+              <w:jc w:val="center"/>
+              <w:cnfStyle w:val="000000000000" w:firstRow="0" w:lastRow="0" w:firstColumn="0" w:lastColumn="0" w:oddVBand="0" w:evenVBand="0" w:oddHBand="0" w:evenHBand="0" w:firstRowFirstColumn="0" w:firstRowLastColumn="0" w:lastRowFirstColumn="0" w:lastRowLastColumn="0"/>
+              <w:rPr>
+                <w:sz w:val="24"/>
+                <w:szCs w:val="24"/>
+              </w:rPr>
+            </w:pPr>
+            <w:r>
+              <w:rPr>
+                <w:sz w:val="24"/>
+                <w:szCs w:val="24"/>
+              </w:rPr>
+              <w:t>100%</w:t>
+            </w:r>
+          </w:p>
+        </w:tc>
+      </w:tr>
+      <w:tr>
+        <w:trPr>
+          <w:cnfStyle w:val="000000010000" w:firstRow="0" w:lastRow="0" w:firstColumn="0" w:lastColumn="0" w:oddVBand="0" w:evenVBand="0" w:oddHBand="0" w:evenHBand="1" w:firstRowFirstColumn="0" w:firstRowLastColumn="0" w:lastRowFirstColumn="0" w:lastRowLastColumn="0"/>
+        </w:trPr>
+        <w:tc>
+          <w:tcPr>
+            <w:cnfStyle w:val="001000000000" w:firstRow="0" w:lastRow="0" w:firstColumn="1" w:lastColumn="0" w:oddVBand="0" w:evenVBand="0" w:oddHBand="0" w:evenHBand="0" w:firstRowFirstColumn="0" w:firstRowLastColumn="0" w:lastRowFirstColumn="0" w:lastRowLastColumn="0"/>
+            <w:tcW w:w="557" w:type="dxa"/>
+          </w:tcPr>
+          <w:p>
+            <w:pPr>
+              <w:jc w:val="center"/>
+              <w:rPr>
+                <w:b w:val="0"/>
+                <w:sz w:val="24"/>
+                <w:szCs w:val="24"/>
+              </w:rPr>
+            </w:pPr>
+            <w:r>
+              <w:rPr>
+                <w:b w:val="0"/>
+                <w:sz w:val="24"/>
+                <w:szCs w:val="24"/>
+              </w:rPr>
+              <w:t>2</w:t>
+            </w:r>
+          </w:p>
+        </w:tc>
+        <w:tc>
+          <w:tcPr>
+            <w:tcW w:w="1945" w:type="dxa"/>
+          </w:tcPr>
+          <w:p>
+            <w:pPr>
+              <w:jc w:val="center"/>
+              <w:cnfStyle w:val="000000010000" w:firstRow="0" w:lastRow="0" w:firstColumn="0" w:lastColumn="0" w:oddVBand="0" w:evenVBand="0" w:oddHBand="0" w:evenHBand="1" w:firstRowFirstColumn="0" w:firstRowLastColumn="0" w:lastRowFirstColumn="0" w:lastRowLastColumn="0"/>
+              <w:rPr>
+                <w:sz w:val="24"/>
+                <w:szCs w:val="24"/>
+              </w:rPr>
+            </w:pPr>
+            <w:proofErr w:type="spellStart"/>
+            <w:r>
+              <w:rPr>
+                <w:sz w:val="24"/>
+                <w:szCs w:val="24"/>
+              </w:rPr>
+              <w:t>Nguyễn</w:t>
+            </w:r>
+            <w:proofErr w:type="spellEnd"/>
+            <w:r>
+              <w:rPr>
+                <w:sz w:val="24"/>
+                <w:szCs w:val="24"/>
+              </w:rPr>
+              <w:t xml:space="preserve"> </w:t>
+            </w:r>
+            <w:proofErr w:type="spellStart"/>
+            <w:r>
+              <w:rPr>
+                <w:sz w:val="24"/>
+                <w:szCs w:val="24"/>
+              </w:rPr>
+              <w:t>Đình</w:t>
+            </w:r>
+            <w:proofErr w:type="spellEnd"/>
+            <w:r>
+              <w:rPr>
+                <w:sz w:val="24"/>
+                <w:szCs w:val="24"/>
+              </w:rPr>
+              <w:t xml:space="preserve"> </w:t>
+            </w:r>
+            <w:proofErr w:type="spellStart"/>
+            <w:r>
+              <w:rPr>
+                <w:sz w:val="24"/>
+                <w:szCs w:val="24"/>
+              </w:rPr>
+              <w:t>Tuyên</w:t>
+            </w:r>
+            <w:proofErr w:type="spellEnd"/>
+          </w:p>
+        </w:tc>
+        <w:tc>
+          <w:tcPr>
+            <w:tcW w:w="1252" w:type="dxa"/>
+          </w:tcPr>
+          <w:p>
+            <w:pPr>
+              <w:jc w:val="center"/>
+              <w:cnfStyle w:val="000000010000" w:firstRow="0" w:lastRow="0" w:firstColumn="0" w:lastColumn="0" w:oddVBand="0" w:evenVBand="0" w:oddHBand="0" w:evenHBand="1" w:firstRowFirstColumn="0" w:firstRowLastColumn="0" w:lastRowFirstColumn="0" w:lastRowLastColumn="0"/>
+              <w:rPr>
+                <w:sz w:val="24"/>
+                <w:szCs w:val="24"/>
+              </w:rPr>
+            </w:pPr>
+            <w:hyperlink r:id="rId17" w:history="1">
+              <w:r>
+                <w:rPr>
+                  <w:rStyle w:val="Hyperlink"/>
+                  <w:sz w:val="24"/>
+                  <w:szCs w:val="24"/>
+                </w:rPr>
+                <w:t>d</w:t>
+              </w:r>
+              <w:r>
+                <w:rPr>
+                  <w:rStyle w:val="Hyperlink"/>
+                </w:rPr>
+                <w:t>inhtuyen3011@gmail.com</w:t>
+              </w:r>
+            </w:hyperlink>
+          </w:p>
+        </w:tc>
+        <w:tc>
+          <w:tcPr>
+            <w:tcW w:w="1251" w:type="dxa"/>
+          </w:tcPr>
+          <w:p>
+            <w:pPr>
+              <w:jc w:val="center"/>
+              <w:cnfStyle w:val="000000010000" w:firstRow="0" w:lastRow="0" w:firstColumn="0" w:lastColumn="0" w:oddVBand="0" w:evenVBand="0" w:oddHBand="0" w:evenHBand="1" w:firstRowFirstColumn="0" w:firstRowLastColumn="0" w:lastRowFirstColumn="0" w:lastRowLastColumn="0"/>
+              <w:rPr>
+                <w:sz w:val="24"/>
+                <w:szCs w:val="24"/>
+              </w:rPr>
+            </w:pPr>
+            <w:r>
+              <w:rPr>
+                <w:sz w:val="24"/>
+                <w:szCs w:val="24"/>
+              </w:rPr>
+              <w:t>0245443234</w:t>
+            </w:r>
+          </w:p>
+        </w:tc>
+        <w:tc>
+          <w:tcPr>
+            <w:tcW w:w="1251" w:type="dxa"/>
+          </w:tcPr>
+          <w:p>
+            <w:pPr>
+              <w:jc w:val="center"/>
+              <w:cnfStyle w:val="000000010000" w:firstRow="0" w:lastRow="0" w:firstColumn="0" w:lastColumn="0" w:oddVBand="0" w:evenVBand="0" w:oddHBand="0" w:evenHBand="1" w:firstRowFirstColumn="0" w:firstRowLastColumn="0" w:lastRowFirstColumn="0" w:lastRowLastColumn="0"/>
+              <w:rPr>
+                <w:sz w:val="24"/>
+                <w:szCs w:val="24"/>
+              </w:rPr>
+            </w:pPr>
+            <w:proofErr w:type="spellStart"/>
+            <w:r>
+              <w:rPr>
+                <w:sz w:val="24"/>
+                <w:szCs w:val="24"/>
+              </w:rPr>
+              <w:t>Kỹ</w:t>
+            </w:r>
+            <w:proofErr w:type="spellEnd"/>
+            <w:r>
+              <w:rPr>
+                <w:sz w:val="24"/>
+                <w:szCs w:val="24"/>
+              </w:rPr>
+              <w:t xml:space="preserve"> </w:t>
+            </w:r>
+            <w:proofErr w:type="spellStart"/>
+            <w:r>
+              <w:rPr>
+                <w:sz w:val="24"/>
+                <w:szCs w:val="24"/>
+              </w:rPr>
+              <w:t>thuật</w:t>
+            </w:r>
+            <w:proofErr w:type="spellEnd"/>
+            <w:r>
+              <w:rPr>
+                <w:sz w:val="24"/>
+                <w:szCs w:val="24"/>
+              </w:rPr>
+              <w:t xml:space="preserve"> + </w:t>
+            </w:r>
+            <w:proofErr w:type="spellStart"/>
+            <w:r>
+              <w:rPr>
+                <w:sz w:val="24"/>
+                <w:szCs w:val="24"/>
+              </w:rPr>
+              <w:t>Kiểm</w:t>
+            </w:r>
+            <w:proofErr w:type="spellEnd"/>
+            <w:r>
+              <w:rPr>
+                <w:sz w:val="24"/>
+                <w:szCs w:val="24"/>
+              </w:rPr>
+              <w:t xml:space="preserve"> </w:t>
+            </w:r>
+            <w:proofErr w:type="spellStart"/>
+            <w:r>
+              <w:rPr>
+                <w:sz w:val="24"/>
+                <w:szCs w:val="24"/>
+              </w:rPr>
+              <w:t>tra</w:t>
+            </w:r>
+            <w:proofErr w:type="spellEnd"/>
+          </w:p>
+        </w:tc>
+        <w:tc>
+          <w:tcPr>
+            <w:tcW w:w="1252" w:type="dxa"/>
+          </w:tcPr>
+          <w:p>
+            <w:pPr>
+              <w:jc w:val="center"/>
+              <w:cnfStyle w:val="000000010000" w:firstRow="0" w:lastRow="0" w:firstColumn="0" w:lastColumn="0" w:oddVBand="0" w:evenVBand="0" w:oddHBand="0" w:evenHBand="1" w:firstRowFirstColumn="0" w:firstRowLastColumn="0" w:lastRowFirstColumn="0" w:lastRowLastColumn="0"/>
+              <w:rPr>
+                <w:sz w:val="24"/>
+                <w:szCs w:val="24"/>
+              </w:rPr>
+            </w:pPr>
+            <w:r>
+              <w:rPr>
+                <w:sz w:val="24"/>
+                <w:szCs w:val="24"/>
+              </w:rPr>
+              <w:t xml:space="preserve">To </w:t>
+            </w:r>
+          </w:p>
+        </w:tc>
+        <w:tc>
+          <w:tcPr>
+            <w:tcW w:w="1252" w:type="dxa"/>
+          </w:tcPr>
+          <w:p>
+            <w:pPr>
+              <w:jc w:val="center"/>
+              <w:cnfStyle w:val="000000010000" w:firstRow="0" w:lastRow="0" w:firstColumn="0" w:lastColumn="0" w:oddVBand="0" w:evenVBand="0" w:oddHBand="0" w:evenHBand="1" w:firstRowFirstColumn="0" w:firstRowLastColumn="0" w:lastRowFirstColumn="0" w:lastRowLastColumn="0"/>
+              <w:rPr>
+                <w:sz w:val="24"/>
+                <w:szCs w:val="24"/>
+              </w:rPr>
+            </w:pPr>
+            <w:r>
+              <w:rPr>
+                <w:sz w:val="24"/>
+                <w:szCs w:val="24"/>
+              </w:rPr>
+              <w:t>85%</w:t>
+            </w:r>
+          </w:p>
+        </w:tc>
+      </w:tr>
+      <w:tr>
+        <w:tc>
+          <w:tcPr>
+            <w:cnfStyle w:val="001000000000" w:firstRow="0" w:lastRow="0" w:firstColumn="1" w:lastColumn="0" w:oddVBand="0" w:evenVBand="0" w:oddHBand="0" w:evenHBand="0" w:firstRowFirstColumn="0" w:firstRowLastColumn="0" w:lastRowFirstColumn="0" w:lastRowLastColumn="0"/>
+            <w:tcW w:w="557" w:type="dxa"/>
+          </w:tcPr>
+          <w:p>
+            <w:pPr>
+              <w:jc w:val="center"/>
+              <w:rPr>
+                <w:b w:val="0"/>
+                <w:sz w:val="24"/>
+                <w:szCs w:val="24"/>
+              </w:rPr>
+            </w:pPr>
+            <w:r>
+              <w:rPr>
+                <w:b w:val="0"/>
+                <w:sz w:val="24"/>
+                <w:szCs w:val="24"/>
+              </w:rPr>
+              <w:t>3</w:t>
+            </w:r>
+          </w:p>
+        </w:tc>
+        <w:tc>
+          <w:tcPr>
+            <w:tcW w:w="1945" w:type="dxa"/>
+          </w:tcPr>
+          <w:p>
+            <w:pPr>
+              <w:jc w:val="center"/>
+              <w:cnfStyle w:val="000000000000" w:firstRow="0" w:lastRow="0" w:firstColumn="0" w:lastColumn="0" w:oddVBand="0" w:evenVBand="0" w:oddHBand="0" w:evenHBand="0" w:firstRowFirstColumn="0" w:firstRowLastColumn="0" w:lastRowFirstColumn="0" w:lastRowLastColumn="0"/>
+              <w:rPr>
+                <w:sz w:val="24"/>
+                <w:szCs w:val="24"/>
+              </w:rPr>
+            </w:pPr>
+            <w:proofErr w:type="spellStart"/>
+            <w:r>
+              <w:rPr>
+                <w:sz w:val="24"/>
+                <w:szCs w:val="24"/>
+              </w:rPr>
+              <w:t>Nguyễn</w:t>
+            </w:r>
+            <w:proofErr w:type="spellEnd"/>
+            <w:r>
+              <w:rPr>
+                <w:sz w:val="24"/>
+                <w:szCs w:val="24"/>
+              </w:rPr>
+              <w:t xml:space="preserve"> </w:t>
+            </w:r>
+            <w:proofErr w:type="spellStart"/>
+            <w:r>
+              <w:rPr>
+                <w:sz w:val="24"/>
+                <w:szCs w:val="24"/>
+              </w:rPr>
+              <w:t>Văn</w:t>
+            </w:r>
+            <w:proofErr w:type="spellEnd"/>
+            <w:r>
+              <w:rPr>
+                <w:sz w:val="24"/>
+                <w:szCs w:val="24"/>
+              </w:rPr>
+              <w:t xml:space="preserve"> </w:t>
+            </w:r>
+            <w:proofErr w:type="spellStart"/>
+            <w:r>
+              <w:rPr>
+                <w:sz w:val="24"/>
+                <w:szCs w:val="24"/>
+              </w:rPr>
+              <w:t>Thành</w:t>
+            </w:r>
+            <w:proofErr w:type="spellEnd"/>
+          </w:p>
+        </w:tc>
+        <w:tc>
+          <w:tcPr>
+            <w:tcW w:w="1252" w:type="dxa"/>
+          </w:tcPr>
+          <w:p>
+            <w:pPr>
+              <w:jc w:val="center"/>
+              <w:cnfStyle w:val="000000000000" w:firstRow="0" w:lastRow="0" w:firstColumn="0" w:lastColumn="0" w:oddVBand="0" w:evenVBand="0" w:oddHBand="0" w:evenHBand="0" w:firstRowFirstColumn="0" w:firstRowLastColumn="0" w:lastRowFirstColumn="0" w:lastRowLastColumn="0"/>
+              <w:rPr>
+                <w:sz w:val="24"/>
+                <w:szCs w:val="24"/>
+              </w:rPr>
+            </w:pPr>
+            <w:r>
+              <w:rPr>
+                <w:rStyle w:val="Hyperlink"/>
+              </w:rPr>
+              <w:t>t</w:t>
+            </w:r>
+            <w:r>
+              <w:rPr>
+                <w:rStyle w:val="Hyperlink"/>
+              </w:rPr>
+              <w:t>hanhva</w:t>
+            </w:r>
+            <w:r>
+              <w:rPr>
+                <w:rStyle w:val="Hyperlink"/>
+              </w:rPr>
+              <w:t>nahihi@gmail.com</w:t>
+            </w:r>
+          </w:p>
+        </w:tc>
+        <w:tc>
+          <w:tcPr>
+            <w:tcW w:w="1251" w:type="dxa"/>
+          </w:tcPr>
+          <w:p>
+            <w:pPr>
+              <w:jc w:val="center"/>
+              <w:cnfStyle w:val="000000000000" w:firstRow="0" w:lastRow="0" w:firstColumn="0" w:lastColumn="0" w:oddVBand="0" w:evenVBand="0" w:oddHBand="0" w:evenHBand="0" w:firstRowFirstColumn="0" w:firstRowLastColumn="0" w:lastRowFirstColumn="0" w:lastRowLastColumn="0"/>
+              <w:rPr>
+                <w:sz w:val="24"/>
+                <w:szCs w:val="24"/>
+              </w:rPr>
+            </w:pPr>
+            <w:r>
+              <w:t>01342234321</w:t>
+            </w:r>
+          </w:p>
+        </w:tc>
+        <w:tc>
+          <w:tcPr>
+            <w:tcW w:w="1251" w:type="dxa"/>
+          </w:tcPr>
+          <w:p>
+            <w:pPr>
+              <w:jc w:val="center"/>
+              <w:cnfStyle w:val="000000000000" w:firstRow="0" w:lastRow="0" w:firstColumn="0" w:lastColumn="0" w:oddVBand="0" w:evenVBand="0" w:oddHBand="0" w:evenHBand="0" w:firstRowFirstColumn="0" w:firstRowLastColumn="0" w:lastRowFirstColumn="0" w:lastRowLastColumn="0"/>
+              <w:rPr>
+                <w:sz w:val="24"/>
+                <w:szCs w:val="24"/>
+              </w:rPr>
+            </w:pPr>
+            <w:proofErr w:type="spellStart"/>
+            <w:r>
+              <w:rPr>
+                <w:sz w:val="24"/>
+                <w:szCs w:val="24"/>
+              </w:rPr>
+              <w:t>Dự</w:t>
+            </w:r>
+            <w:proofErr w:type="spellEnd"/>
+            <w:r>
+              <w:rPr>
+                <w:sz w:val="24"/>
+                <w:szCs w:val="24"/>
+              </w:rPr>
+              <w:t xml:space="preserve"> </w:t>
+            </w:r>
+            <w:proofErr w:type="spellStart"/>
+            <w:r>
+              <w:rPr>
+                <w:sz w:val="24"/>
+                <w:szCs w:val="24"/>
+              </w:rPr>
+              <w:t>án</w:t>
+            </w:r>
+            <w:proofErr w:type="spellEnd"/>
+            <w:r>
+              <w:rPr>
+                <w:sz w:val="24"/>
+                <w:szCs w:val="24"/>
+              </w:rPr>
+              <w:t xml:space="preserve"> +</w:t>
+            </w:r>
+            <w:proofErr w:type="spellStart"/>
+            <w:r>
+              <w:rPr>
+                <w:sz w:val="24"/>
+                <w:szCs w:val="24"/>
+              </w:rPr>
+              <w:t>Kỹ</w:t>
+            </w:r>
+            <w:proofErr w:type="spellEnd"/>
+            <w:r>
+              <w:rPr>
+                <w:sz w:val="24"/>
+                <w:szCs w:val="24"/>
+              </w:rPr>
+              <w:t xml:space="preserve"> </w:t>
+            </w:r>
+            <w:proofErr w:type="spellStart"/>
+            <w:r>
+              <w:rPr>
+                <w:sz w:val="24"/>
+                <w:szCs w:val="24"/>
+              </w:rPr>
+              <w:t>thuật</w:t>
+            </w:r>
+            <w:proofErr w:type="spellEnd"/>
+            <w:r>
+              <w:rPr>
+                <w:sz w:val="24"/>
+                <w:szCs w:val="24"/>
+              </w:rPr>
+              <w:t xml:space="preserve"> </w:t>
+            </w:r>
+          </w:p>
+        </w:tc>
+        <w:tc>
+          <w:tcPr>
+            <w:tcW w:w="1252" w:type="dxa"/>
+          </w:tcPr>
+          <w:p>
+            <w:pPr>
+              <w:jc w:val="center"/>
+              <w:cnfStyle w:val="000000000000" w:firstRow="0" w:lastRow="0" w:firstColumn="0" w:lastColumn="0" w:oddVBand="0" w:evenVBand="0" w:oddHBand="0" w:evenHBand="0" w:firstRowFirstColumn="0" w:firstRowLastColumn="0" w:lastRowFirstColumn="0" w:lastRowLastColumn="0"/>
+              <w:rPr>
+                <w:sz w:val="24"/>
+                <w:szCs w:val="24"/>
+              </w:rPr>
+            </w:pPr>
+            <w:r>
+              <w:rPr>
+                <w:sz w:val="24"/>
+                <w:szCs w:val="24"/>
+              </w:rPr>
+              <w:t xml:space="preserve">To </w:t>
+            </w:r>
+          </w:p>
+        </w:tc>
+        <w:tc>
+          <w:tcPr>
+            <w:tcW w:w="1252" w:type="dxa"/>
+          </w:tcPr>
+          <w:p>
+            <w:pPr>
+              <w:jc w:val="center"/>
+              <w:cnfStyle w:val="000000000000" w:firstRow="0" w:lastRow="0" w:firstColumn="0" w:lastColumn="0" w:oddVBand="0" w:evenVBand="0" w:oddHBand="0" w:evenHBand="0" w:firstRowFirstColumn="0" w:firstRowLastColumn="0" w:lastRowFirstColumn="0" w:lastRowLastColumn="0"/>
+              <w:rPr>
+                <w:sz w:val="24"/>
+                <w:szCs w:val="24"/>
+              </w:rPr>
+            </w:pPr>
+            <w:r>
+              <w:rPr>
+                <w:sz w:val="24"/>
+                <w:szCs w:val="24"/>
+              </w:rPr>
+              <w:t>80%</w:t>
+            </w:r>
+          </w:p>
+        </w:tc>
+      </w:tr>
+      <w:tr>
+        <w:trPr>
+          <w:cnfStyle w:val="000000010000" w:firstRow="0" w:lastRow="0" w:firstColumn="0" w:lastColumn="0" w:oddVBand="0" w:evenVBand="0" w:oddHBand="0" w:evenHBand="1" w:firstRowFirstColumn="0" w:firstRowLastColumn="0" w:lastRowFirstColumn="0" w:lastRowLastColumn="0"/>
+        </w:trPr>
+        <w:tc>
+          <w:tcPr>
+            <w:cnfStyle w:val="001000000000" w:firstRow="0" w:lastRow="0" w:firstColumn="1" w:lastColumn="0" w:oddVBand="0" w:evenVBand="0" w:oddHBand="0" w:evenHBand="0" w:firstRowFirstColumn="0" w:firstRowLastColumn="0" w:lastRowFirstColumn="0" w:lastRowLastColumn="0"/>
+            <w:tcW w:w="557" w:type="dxa"/>
+          </w:tcPr>
+          <w:p>
+            <w:pPr>
+              <w:jc w:val="center"/>
+              <w:rPr>
+                <w:b w:val="0"/>
+                <w:sz w:val="24"/>
+                <w:szCs w:val="24"/>
+              </w:rPr>
+            </w:pPr>
+          </w:p>
+        </w:tc>
+        <w:tc>
+          <w:tcPr>
+            <w:tcW w:w="1945" w:type="dxa"/>
+          </w:tcPr>
+          <w:p>
+            <w:pPr>
+              <w:jc w:val="center"/>
+              <w:cnfStyle w:val="000000010000" w:firstRow="0" w:lastRow="0" w:firstColumn="0" w:lastColumn="0" w:oddVBand="0" w:evenVBand="0" w:oddHBand="0" w:evenHBand="1" w:firstRowFirstColumn="0" w:firstRowLastColumn="0" w:lastRowFirstColumn="0" w:lastRowLastColumn="0"/>
+              <w:rPr>
+                <w:sz w:val="24"/>
+                <w:szCs w:val="24"/>
+              </w:rPr>
+            </w:pPr>
+          </w:p>
+        </w:tc>
+        <w:tc>
+          <w:tcPr>
+            <w:tcW w:w="1252" w:type="dxa"/>
+          </w:tcPr>
+          <w:p>
+            <w:pPr>
+              <w:jc w:val="center"/>
+              <w:cnfStyle w:val="000000010000" w:firstRow="0" w:lastRow="0" w:firstColumn="0" w:lastColumn="0" w:oddVBand="0" w:evenVBand="0" w:oddHBand="0" w:evenHBand="1" w:firstRowFirstColumn="0" w:firstRowLastColumn="0" w:lastRowFirstColumn="0" w:lastRowLastColumn="0"/>
+              <w:rPr>
+                <w:sz w:val="24"/>
+                <w:szCs w:val="24"/>
+              </w:rPr>
+            </w:pPr>
+          </w:p>
+        </w:tc>
+        <w:tc>
+          <w:tcPr>
+            <w:tcW w:w="1251" w:type="dxa"/>
+          </w:tcPr>
+          <w:p>
+            <w:pPr>
+              <w:jc w:val="center"/>
+              <w:cnfStyle w:val="000000010000" w:firstRow="0" w:lastRow="0" w:firstColumn="0" w:lastColumn="0" w:oddVBand="0" w:evenVBand="0" w:oddHBand="0" w:evenHBand="1" w:firstRowFirstColumn="0" w:firstRowLastColumn="0" w:lastRowFirstColumn="0" w:lastRowLastColumn="0"/>
+              <w:rPr>
+                <w:sz w:val="24"/>
+                <w:szCs w:val="24"/>
+              </w:rPr>
+            </w:pPr>
+          </w:p>
+        </w:tc>
+        <w:tc>
+          <w:tcPr>
+            <w:tcW w:w="1251" w:type="dxa"/>
+          </w:tcPr>
+          <w:p>
+            <w:pPr>
+              <w:jc w:val="center"/>
+              <w:cnfStyle w:val="000000010000" w:firstRow="0" w:lastRow="0" w:firstColumn="0" w:lastColumn="0" w:oddVBand="0" w:evenVBand="0" w:oddHBand="0" w:evenHBand="1" w:firstRowFirstColumn="0" w:firstRowLastColumn="0" w:lastRowFirstColumn="0" w:lastRowLastColumn="0"/>
+              <w:rPr>
+                <w:sz w:val="24"/>
+                <w:szCs w:val="24"/>
+              </w:rPr>
+            </w:pPr>
+            <w:proofErr w:type="spellStart"/>
+            <w:r>
+              <w:rPr>
+                <w:sz w:val="24"/>
+                <w:szCs w:val="24"/>
+              </w:rPr>
+              <w:t>Kỹ</w:t>
+            </w:r>
+            <w:proofErr w:type="spellEnd"/>
+            <w:r>
+              <w:rPr>
+                <w:sz w:val="24"/>
+                <w:szCs w:val="24"/>
+              </w:rPr>
+              <w:t xml:space="preserve"> </w:t>
+            </w:r>
+            <w:proofErr w:type="spellStart"/>
+            <w:r>
+              <w:rPr>
+                <w:sz w:val="24"/>
+                <w:szCs w:val="24"/>
+              </w:rPr>
+              <w:t>thuật</w:t>
+            </w:r>
+            <w:proofErr w:type="spellEnd"/>
+            <w:r>
+              <w:rPr>
+                <w:sz w:val="24"/>
+                <w:szCs w:val="24"/>
+              </w:rPr>
+              <w:t xml:space="preserve"> + </w:t>
+            </w:r>
+            <w:proofErr w:type="spellStart"/>
+            <w:r>
+              <w:rPr>
+                <w:sz w:val="24"/>
+                <w:szCs w:val="24"/>
+              </w:rPr>
+              <w:t>Phân</w:t>
+            </w:r>
+            <w:proofErr w:type="spellEnd"/>
+            <w:r>
+              <w:rPr>
+                <w:sz w:val="24"/>
+                <w:szCs w:val="24"/>
+              </w:rPr>
+              <w:t xml:space="preserve"> </w:t>
+            </w:r>
+            <w:proofErr w:type="spellStart"/>
+            <w:r>
+              <w:rPr>
+                <w:sz w:val="24"/>
+                <w:szCs w:val="24"/>
+              </w:rPr>
+              <w:t>tích</w:t>
+            </w:r>
+            <w:proofErr w:type="spellEnd"/>
+            <w:r>
+              <w:rPr>
+                <w:sz w:val="24"/>
+                <w:szCs w:val="24"/>
+              </w:rPr>
+              <w:t xml:space="preserve"> </w:t>
+            </w:r>
+            <w:proofErr w:type="spellStart"/>
+            <w:r>
+              <w:rPr>
+                <w:sz w:val="24"/>
+                <w:szCs w:val="24"/>
+              </w:rPr>
+              <w:t>thiết</w:t>
+            </w:r>
+            <w:proofErr w:type="spellEnd"/>
+            <w:r>
+              <w:rPr>
+                <w:sz w:val="24"/>
+                <w:szCs w:val="24"/>
+              </w:rPr>
+              <w:t xml:space="preserve"> </w:t>
+            </w:r>
+            <w:proofErr w:type="spellStart"/>
+            <w:r>
+              <w:rPr>
+                <w:sz w:val="24"/>
+                <w:szCs w:val="24"/>
+              </w:rPr>
+              <w:t>kế</w:t>
+            </w:r>
+            <w:proofErr w:type="spellEnd"/>
+          </w:p>
+        </w:tc>
+        <w:tc>
+          <w:tcPr>
+            <w:tcW w:w="1252" w:type="dxa"/>
+          </w:tcPr>
+          <w:p>
+            <w:pPr>
+              <w:jc w:val="center"/>
+              <w:cnfStyle w:val="000000010000" w:firstRow="0" w:lastRow="0" w:firstColumn="0" w:lastColumn="0" w:oddVBand="0" w:evenVBand="0" w:oddHBand="0" w:evenHBand="1" w:firstRowFirstColumn="0" w:firstRowLastColumn="0" w:lastRowFirstColumn="0" w:lastRowLastColumn="0"/>
+              <w:rPr>
+                <w:sz w:val="24"/>
+                <w:szCs w:val="24"/>
+              </w:rPr>
+            </w:pPr>
+            <w:r>
+              <w:rPr>
+                <w:sz w:val="24"/>
+                <w:szCs w:val="24"/>
+              </w:rPr>
+              <w:t xml:space="preserve">To </w:t>
+            </w:r>
+          </w:p>
+        </w:tc>
+        <w:tc>
+          <w:tcPr>
+            <w:tcW w:w="1252" w:type="dxa"/>
+          </w:tcPr>
+          <w:p>
+            <w:pPr>
+              <w:jc w:val="center"/>
+              <w:cnfStyle w:val="000000010000" w:firstRow="0" w:lastRow="0" w:firstColumn="0" w:lastColumn="0" w:oddVBand="0" w:evenVBand="0" w:oddHBand="0" w:evenHBand="1" w:firstRowFirstColumn="0" w:firstRowLastColumn="0" w:lastRowFirstColumn="0" w:lastRowLastColumn="0"/>
+              <w:rPr>
+                <w:sz w:val="24"/>
+                <w:szCs w:val="24"/>
+              </w:rPr>
+            </w:pPr>
+            <w:r>
+              <w:rPr>
+                <w:sz w:val="24"/>
+                <w:szCs w:val="24"/>
+              </w:rPr>
+              <w:t>80%</w:t>
+            </w:r>
+          </w:p>
+        </w:tc>
+      </w:tr>
+    </w:tbl>
+    <w:p>
+      <w:bookmarkStart w:id="5" w:name="_GoBack"/>
+      <w:bookmarkEnd w:id="5"/>
+    </w:p>
+    <w:p>
+      <w:pPr>
         <w:pStyle w:val="Heading1"/>
       </w:pPr>
+      <w:bookmarkStart w:id="6" w:name="_Toc533334840"/>
+      <w:proofErr w:type="spellStart"/>
+      <w:r>
+        <w:t>Khảo</w:t>
+      </w:r>
+      <w:proofErr w:type="spellEnd"/>
+      <w:r>
+        <w:t xml:space="preserve"> </w:t>
+      </w:r>
+      <w:proofErr w:type="spellStart"/>
+      <w:r>
+        <w:t>sát</w:t>
+      </w:r>
+      <w:proofErr w:type="spellEnd"/>
+      <w:r>
+        <w:t xml:space="preserve"> </w:t>
+      </w:r>
+      <w:proofErr w:type="spellStart"/>
+      <w:r>
+        <w:t>dự</w:t>
+      </w:r>
+      <w:proofErr w:type="spellEnd"/>
+      <w:r>
+        <w:t xml:space="preserve"> </w:t>
+      </w:r>
+      <w:proofErr w:type="spellStart"/>
+      <w:r>
+        <w:t>án</w:t>
+      </w:r>
+      <w:bookmarkEnd w:id="6"/>
+      <w:proofErr w:type="spellEnd"/>
+    </w:p>
+    <w:p>
+      <w:pPr>
+        <w:pStyle w:val="Heading2"/>
+      </w:pPr>
+      <w:bookmarkStart w:id="7" w:name="_Toc533334841"/>
+      <w:proofErr w:type="spellStart"/>
+      <w:r>
+        <w:t>Yêu</w:t>
+      </w:r>
+      <w:proofErr w:type="spellEnd"/>
+      <w:r>
+        <w:t xml:space="preserve"> </w:t>
+      </w:r>
+      <w:proofErr w:type="spellStart"/>
+      <w:r>
+        <w:t>cầu</w:t>
+      </w:r>
+      <w:proofErr w:type="spellEnd"/>
+      <w:r>
+        <w:t xml:space="preserve"> </w:t>
+      </w:r>
+      <w:proofErr w:type="spellStart"/>
+      <w:r>
+        <w:t>khách</w:t>
+      </w:r>
+      <w:proofErr w:type="spellEnd"/>
+      <w:r>
+        <w:t xml:space="preserve"> </w:t>
+      </w:r>
+      <w:proofErr w:type="spellStart"/>
+      <w:r>
+        <w:t>hàng</w:t>
+      </w:r>
+      <w:bookmarkEnd w:id="7"/>
+      <w:proofErr w:type="spellEnd"/>
+    </w:p>
+    <w:p>
+      <w:pPr>
+        <w:pStyle w:val="Heading2"/>
+      </w:pPr>
+      <w:bookmarkStart w:id="8" w:name="_Toc533334842"/>
+      <w:proofErr w:type="spellStart"/>
+      <w:r>
+        <w:t>Mô</w:t>
+      </w:r>
+      <w:proofErr w:type="spellEnd"/>
+      <w:r>
+        <w:t xml:space="preserve"> </w:t>
+      </w:r>
+      <w:proofErr w:type="spellStart"/>
+      <w:r>
+        <w:t>hình</w:t>
+      </w:r>
+      <w:proofErr w:type="spellEnd"/>
+      <w:r>
+        <w:t xml:space="preserve"> </w:t>
+      </w:r>
+      <w:proofErr w:type="spellStart"/>
+      <w:r>
+        <w:t>hoạt</w:t>
+      </w:r>
+      <w:proofErr w:type="spellEnd"/>
+      <w:r>
+        <w:t xml:space="preserve"> </w:t>
+      </w:r>
+      <w:proofErr w:type="spellStart"/>
+      <w:r>
+        <w:t>động</w:t>
+      </w:r>
+      <w:proofErr w:type="spellEnd"/>
+      <w:r>
+        <w:t xml:space="preserve"> </w:t>
+      </w:r>
+      <w:proofErr w:type="spellStart"/>
+      <w:r>
+        <w:t>hiện</w:t>
+      </w:r>
+      <w:proofErr w:type="spellEnd"/>
+      <w:r>
+        <w:t xml:space="preserve"> </w:t>
+      </w:r>
+      <w:proofErr w:type="spellStart"/>
+      <w:r>
+        <w:t>thời</w:t>
+      </w:r>
+      <w:proofErr w:type="spellEnd"/>
+      <w:r>
+        <w:t xml:space="preserve"> – </w:t>
+      </w:r>
+      <w:proofErr w:type="spellStart"/>
+      <w:r>
+        <w:t>nghiệp</w:t>
+      </w:r>
+      <w:proofErr w:type="spellEnd"/>
+      <w:r>
+        <w:t xml:space="preserve"> </w:t>
+      </w:r>
+      <w:proofErr w:type="spellStart"/>
+      <w:r>
+        <w:t>vụ</w:t>
+      </w:r>
+      <w:bookmarkEnd w:id="8"/>
+      <w:proofErr w:type="spellEnd"/>
+    </w:p>
+    <w:p>
+      <w:pPr>
+        <w:pStyle w:val="Heading2"/>
+      </w:pPr>
+      <w:bookmarkStart w:id="9" w:name="_Toc533334843"/>
+      <w:proofErr w:type="spellStart"/>
+      <w:r>
+        <w:t>Mô</w:t>
+      </w:r>
+      <w:proofErr w:type="spellEnd"/>
+      <w:r>
+        <w:t xml:space="preserve"> </w:t>
+      </w:r>
+      <w:proofErr w:type="spellStart"/>
+      <w:r>
+        <w:t>hình</w:t>
+      </w:r>
+      <w:proofErr w:type="spellEnd"/>
+      <w:r>
+        <w:t xml:space="preserve"> </w:t>
+      </w:r>
+      <w:proofErr w:type="spellStart"/>
+      <w:r>
+        <w:t>hoạt</w:t>
+      </w:r>
+      <w:proofErr w:type="spellEnd"/>
+      <w:r>
+        <w:t xml:space="preserve"> </w:t>
+      </w:r>
+      <w:proofErr w:type="spellStart"/>
+      <w:r>
+        <w:t>động</w:t>
+      </w:r>
+      <w:proofErr w:type="spellEnd"/>
+      <w:r>
+        <w:t xml:space="preserve"> </w:t>
+      </w:r>
+      <w:proofErr w:type="spellStart"/>
+      <w:r>
+        <w:t>dự</w:t>
+      </w:r>
+      <w:proofErr w:type="spellEnd"/>
+      <w:r>
+        <w:t xml:space="preserve"> </w:t>
+      </w:r>
+      <w:proofErr w:type="spellStart"/>
+      <w:r>
+        <w:t>kiến</w:t>
+      </w:r>
+      <w:proofErr w:type="spellEnd"/>
+      <w:r>
+        <w:t xml:space="preserve"> </w:t>
+      </w:r>
+      <w:proofErr w:type="spellStart"/>
+      <w:r>
+        <w:t>sau</w:t>
+      </w:r>
+      <w:proofErr w:type="spellEnd"/>
+      <w:r>
+        <w:t xml:space="preserve"> </w:t>
+      </w:r>
+      <w:proofErr w:type="spellStart"/>
+      <w:r>
+        <w:t>khi</w:t>
+      </w:r>
+      <w:proofErr w:type="spellEnd"/>
+      <w:r>
+        <w:t xml:space="preserve"> </w:t>
+      </w:r>
+      <w:proofErr w:type="spellStart"/>
+      <w:r>
+        <w:t>áp</w:t>
+      </w:r>
+      <w:proofErr w:type="spellEnd"/>
+      <w:r>
+        <w:t xml:space="preserve"> </w:t>
+      </w:r>
+      <w:proofErr w:type="spellStart"/>
+      <w:r>
+        <w:t>dụng</w:t>
+      </w:r>
+      <w:proofErr w:type="spellEnd"/>
+      <w:r>
+        <w:t xml:space="preserve"> </w:t>
+      </w:r>
+      <w:proofErr w:type="spellStart"/>
+      <w:r>
+        <w:t>sản</w:t>
+      </w:r>
+      <w:proofErr w:type="spellEnd"/>
+      <w:r>
+        <w:t xml:space="preserve"> </w:t>
+      </w:r>
+      <w:proofErr w:type="spellStart"/>
+      <w:r>
+        <w:t>phẩm</w:t>
+      </w:r>
+      <w:proofErr w:type="spellEnd"/>
+      <w:r>
+        <w:t xml:space="preserve"> </w:t>
+      </w:r>
+      <w:proofErr w:type="spellStart"/>
+      <w:r>
+        <w:t>mới</w:t>
+      </w:r>
+      <w:bookmarkEnd w:id="9"/>
+      <w:proofErr w:type="spellEnd"/>
+    </w:p>
+    <w:p>
+      <w:pPr>
+        <w:pStyle w:val="Heading2"/>
+      </w:pPr>
+      <w:bookmarkStart w:id="10" w:name="_Toc533334844"/>
+      <w:proofErr w:type="spellStart"/>
+      <w:r>
+        <w:t>Phân</w:t>
+      </w:r>
+      <w:proofErr w:type="spellEnd"/>
+      <w:r>
+        <w:t xml:space="preserve"> </w:t>
+      </w:r>
+      <w:proofErr w:type="spellStart"/>
+      <w:r>
+        <w:t>tích</w:t>
+      </w:r>
+      <w:proofErr w:type="spellEnd"/>
+      <w:r>
+        <w:t xml:space="preserve"> </w:t>
+      </w:r>
+      <w:proofErr w:type="spellStart"/>
+      <w:r>
+        <w:t>ưu</w:t>
+      </w:r>
+      <w:proofErr w:type="spellEnd"/>
+      <w:r>
+        <w:t xml:space="preserve"> </w:t>
+      </w:r>
+      <w:proofErr w:type="spellStart"/>
+      <w:r>
+        <w:t>điểm</w:t>
+      </w:r>
+      <w:proofErr w:type="spellEnd"/>
+      <w:r>
+        <w:t>/</w:t>
+      </w:r>
+      <w:proofErr w:type="spellStart"/>
+      <w:r>
+        <w:t>nhược</w:t>
+      </w:r>
+      <w:proofErr w:type="spellEnd"/>
+      <w:r>
+        <w:t xml:space="preserve"> </w:t>
+      </w:r>
+      <w:proofErr w:type="spellStart"/>
+      <w:r>
+        <w:t>điểm</w:t>
+      </w:r>
+      <w:proofErr w:type="spellEnd"/>
+      <w:r>
+        <w:t>/</w:t>
+      </w:r>
+      <w:proofErr w:type="spellStart"/>
+      <w:r>
+        <w:t>lợi</w:t>
+      </w:r>
+      <w:proofErr w:type="spellEnd"/>
+      <w:r>
+        <w:t xml:space="preserve"> </w:t>
+      </w:r>
+      <w:proofErr w:type="spellStart"/>
+      <w:r>
+        <w:t>ích</w:t>
+      </w:r>
+      <w:proofErr w:type="spellEnd"/>
+      <w:r>
+        <w:t xml:space="preserve"> </w:t>
+      </w:r>
+      <w:proofErr w:type="spellStart"/>
+      <w:r>
+        <w:t>khách</w:t>
+      </w:r>
+      <w:proofErr w:type="spellEnd"/>
+      <w:r>
+        <w:t xml:space="preserve"> </w:t>
+      </w:r>
+      <w:proofErr w:type="spellStart"/>
+      <w:r>
+        <w:t>hàng</w:t>
+      </w:r>
+      <w:bookmarkEnd w:id="10"/>
+      <w:proofErr w:type="spellEnd"/>
+    </w:p>
+    <w:p>
+      <w:pPr>
+        <w:pStyle w:val="Heading1"/>
+      </w:pPr>
+      <w:bookmarkStart w:id="11" w:name="_Toc533334845"/>
+      <w:proofErr w:type="spellStart"/>
+      <w:r>
+        <w:t>Ước</w:t>
+      </w:r>
+      <w:proofErr w:type="spellEnd"/>
+      <w:r>
+        <w:t xml:space="preserve"> </w:t>
+      </w:r>
+      <w:proofErr w:type="spellStart"/>
+      <w:r>
+        <w:t>lượng</w:t>
+      </w:r>
+      <w:bookmarkEnd w:id="11"/>
+      <w:proofErr w:type="spellEnd"/>
+    </w:p>
+    <w:p>
+      <w:pPr>
+        <w:pStyle w:val="Heading1"/>
+      </w:pPr>
+      <w:bookmarkStart w:id="12" w:name="_Toc533334852"/>
+      <w:proofErr w:type="spellStart"/>
+      <w:r>
+        <w:t>Ước</w:t>
+      </w:r>
+      <w:proofErr w:type="spellEnd"/>
+      <w:r>
+        <w:t xml:space="preserve"> </w:t>
+      </w:r>
+      <w:proofErr w:type="spellStart"/>
+      <w:r>
+        <w:t>lượng</w:t>
+      </w:r>
+      <w:proofErr w:type="spellEnd"/>
+      <w:r>
+        <w:t xml:space="preserve"> </w:t>
+      </w:r>
+      <w:proofErr w:type="spellStart"/>
+      <w:r>
+        <w:t>giá</w:t>
+      </w:r>
+      <w:proofErr w:type="spellEnd"/>
+      <w:r>
+        <w:t xml:space="preserve"> </w:t>
+      </w:r>
+      <w:proofErr w:type="spellStart"/>
+      <w:r>
+        <w:t>thành</w:t>
+      </w:r>
+      <w:bookmarkEnd w:id="12"/>
+      <w:proofErr w:type="spellEnd"/>
+    </w:p>
+    <w:p>
+      <w:pPr>
+        <w:rPr>
+          <w:sz w:val="24"/>
+          <w:szCs w:val="24"/>
+        </w:rPr>
+      </w:pPr>
+    </w:p>
+    <w:p>
+      <w:pPr>
+        <w:pStyle w:val="Heading1"/>
+      </w:pPr>
       <w:bookmarkStart w:id="13" w:name="_Toc533334853"/>
       <w:proofErr w:type="spellStart"/>
       <w:r>
+        <w:lastRenderedPageBreak/>
         <w:t>Phân</w:t>
       </w:r>
       <w:proofErr w:type="spellEnd"/>
@@ -10526,12 +13725,12 @@
     <w:p/>
     <w:p/>
     <w:sectPr>
-      <w:headerReference w:type="even" r:id="rId16"/>
-      <w:headerReference w:type="default" r:id="rId17"/>
-      <w:footerReference w:type="even" r:id="rId18"/>
-      <w:footerReference w:type="default" r:id="rId19"/>
-      <w:headerReference w:type="first" r:id="rId20"/>
-      <w:footerReference w:type="first" r:id="rId21"/>
+      <w:headerReference w:type="even" r:id="rId18"/>
+      <w:headerReference w:type="default" r:id="rId19"/>
+      <w:footerReference w:type="even" r:id="rId20"/>
+      <w:footerReference w:type="default" r:id="rId21"/>
+      <w:headerReference w:type="first" r:id="rId22"/>
+      <w:footerReference w:type="first" r:id="rId23"/>
       <w:footnotePr>
         <w:pos w:val="beneathText"/>
       </w:footnotePr>
@@ -15000,7 +18199,7 @@
 </file>
 
 <file path=customXml/itemProps1.xml><?xml version="1.0" encoding="utf-8"?>
-<ds:datastoreItem xmlns:ds="http://schemas.openxmlformats.org/officeDocument/2006/customXml" ds:itemID="{00C77D30-58FF-42DF-BBD4-7360A73A6095}">
+<ds:datastoreItem xmlns:ds="http://schemas.openxmlformats.org/officeDocument/2006/customXml" ds:itemID="{6A020B79-ACAC-4867-A585-D28EB2284DDB}">
   <ds:schemaRefs>
     <ds:schemaRef ds:uri="http://schemas.openxmlformats.org/officeDocument/2006/bibliography"/>
   </ds:schemaRefs>

</xml_diff>